<commit_message>
se inicializa la documentación del formato IEEE para describir los requerimientos de la aplicación que se va a desarrollar.
</commit_message>
<xml_diff>
--- a/Documentación/01_Documentación_de_Software_ISO-IEC-IEEE-29148 (1).docx
+++ b/Documentación/01_Documentación_de_Software_ISO-IEC-IEEE-29148 (1).docx
@@ -1,6 +1,6 @@
 
 <file path=word/document.xml><?xml version="1.0" encoding="utf-8"?>
-<w:document xmlns:wpc="http://schemas.microsoft.com/office/word/2010/wordprocessingCanvas" xmlns:cx="http://schemas.microsoft.com/office/drawing/2014/chartex" xmlns:cx1="http://schemas.microsoft.com/office/drawing/2015/9/8/chartex" xmlns:cx2="http://schemas.microsoft.com/office/drawing/2015/10/21/chartex" xmlns:cx3="http://schemas.microsoft.com/office/drawing/2016/5/9/chartex" xmlns:cx4="http://schemas.microsoft.com/office/drawing/2016/5/10/chartex" xmlns:cx5="http://schemas.microsoft.com/office/drawing/2016/5/11/chartex" xmlns:cx6="http://schemas.microsoft.com/office/drawing/2016/5/12/chartex" xmlns:cx7="http://schemas.microsoft.com/office/drawing/2016/5/13/chartex" xmlns:cx8="http://schemas.microsoft.com/office/drawing/2016/5/14/chartex" xmlns:mc="http://schemas.openxmlformats.org/markup-compatibility/2006" xmlns:aink="http://schemas.microsoft.com/office/drawing/2016/ink" xmlns:am3d="http://schemas.microsoft.com/office/drawing/2017/model3d" xmlns:o="urn:schemas-microsoft-com:office:office" xmlns:r="http://schemas.openxmlformats.org/officeDocument/2006/relationships" xmlns:m="http://schemas.openxmlformats.org/officeDocument/2006/math" xmlns:v="urn:schemas-microsoft-com:vml" xmlns:wp14="http://schemas.microsoft.com/office/word/2010/wordprocessingDrawing" xmlns:wp="http://schemas.openxmlformats.org/drawingml/2006/wordprocessingDrawing" xmlns:w10="urn:schemas-microsoft-com:office:word" xmlns:w="http://schemas.openxmlformats.org/wordprocessingml/2006/main" xmlns:w14="http://schemas.microsoft.com/office/word/2010/wordml" xmlns:w15="http://schemas.microsoft.com/office/word/2012/wordml" xmlns:w16cex="http://schemas.microsoft.com/office/word/2018/wordml/cex" xmlns:w16cid="http://schemas.microsoft.com/office/word/2016/wordml/cid" xmlns:w16="http://schemas.microsoft.com/office/word/2018/wordml" xmlns:w16sdtdh="http://schemas.microsoft.com/office/word/2020/wordml/sdtdatahash" xmlns:w16se="http://schemas.microsoft.com/office/word/2015/wordml/symex" xmlns:wpg="http://schemas.microsoft.com/office/word/2010/wordprocessingGroup" xmlns:wpi="http://schemas.microsoft.com/office/word/2010/wordprocessingInk" xmlns:wne="http://schemas.microsoft.com/office/word/2006/wordml" xmlns:wps="http://schemas.microsoft.com/office/word/2010/wordprocessingShape" mc:Ignorable="w14 w15 w16se w16cid w16 w16cex w16sdtdh wp14">
+<w:document xmlns:wpc="http://schemas.microsoft.com/office/word/2010/wordprocessingCanvas" xmlns:mc="http://schemas.openxmlformats.org/markup-compatibility/2006" xmlns:o="urn:schemas-microsoft-com:office:office" xmlns:r="http://schemas.openxmlformats.org/officeDocument/2006/relationships" xmlns:m="http://schemas.openxmlformats.org/officeDocument/2006/math" xmlns:v="urn:schemas-microsoft-com:vml" xmlns:wp14="http://schemas.microsoft.com/office/word/2010/wordprocessingDrawing" xmlns:wp="http://schemas.openxmlformats.org/drawingml/2006/wordprocessingDrawing" xmlns:w10="urn:schemas-microsoft-com:office:word" xmlns:w="http://schemas.openxmlformats.org/wordprocessingml/2006/main" xmlns:w14="http://schemas.microsoft.com/office/word/2010/wordml" xmlns:w15="http://schemas.microsoft.com/office/word/2012/wordml" xmlns:wpg="http://schemas.microsoft.com/office/word/2010/wordprocessingGroup" xmlns:wpi="http://schemas.microsoft.com/office/word/2010/wordprocessingInk" xmlns:wne="http://schemas.microsoft.com/office/word/2006/wordml" xmlns:wps="http://schemas.microsoft.com/office/word/2010/wordprocessingShape" mc:Ignorable="w14 w15 wp14">
   <w:body>
     <w:p>
       <w:pPr>
@@ -174,8 +174,7 @@
           <w:szCs w:val="56"/>
         </w:rPr>
       </w:pPr>
-      <w:bookmarkStart w:id="3" w:name="_Toc22529445"/>
-      <w:bookmarkStart w:id="4" w:name="_Toc76359677"/>
+      <w:proofErr w:type="spellStart"/>
       <w:r>
         <w:rPr>
           <w:rFonts w:ascii="Times New Roman" w:hAnsi="Times New Roman"/>
@@ -184,8 +183,9 @@
           <w:sz w:val="56"/>
           <w:szCs w:val="56"/>
         </w:rPr>
-        <w:t xml:space="preserve">Nombre </w:t>
-      </w:r>
+        <w:t>Kinder</w:t>
+      </w:r>
+      <w:proofErr w:type="spellEnd"/>
       <w:r>
         <w:rPr>
           <w:rFonts w:ascii="Times New Roman" w:hAnsi="Times New Roman"/>
@@ -194,8 +194,9 @@
           <w:sz w:val="56"/>
           <w:szCs w:val="56"/>
         </w:rPr>
-        <w:t xml:space="preserve">Fantasía </w:t>
-      </w:r>
+        <w:t xml:space="preserve"> </w:t>
+      </w:r>
+      <w:proofErr w:type="spellStart"/>
       <w:r>
         <w:rPr>
           <w:rFonts w:ascii="Times New Roman" w:hAnsi="Times New Roman"/>
@@ -204,83 +205,25 @@
           <w:sz w:val="56"/>
           <w:szCs w:val="56"/>
         </w:rPr>
-        <w:t>del Sistema</w:t>
-      </w:r>
-      <w:bookmarkEnd w:id="3"/>
-      <w:bookmarkEnd w:id="4"/>
-    </w:p>
-    <w:p>
-      <w:pPr>
-        <w:ind w:left="1276" w:right="1275"/>
-        <w:jc w:val="center"/>
-        <w:rPr>
-          <w:rFonts w:ascii="Times New Roman" w:hAnsi="Times New Roman"/>
-          <w:color w:val="EE0000"/>
-        </w:rPr>
-      </w:pPr>
-      <w:r>
-        <w:rPr>
-          <w:rFonts w:ascii="Times New Roman" w:hAnsi="Times New Roman"/>
-          <w:color w:val="EE0000"/>
-        </w:rPr>
-        <w:t>[</w:t>
-      </w:r>
-      <w:r>
-        <w:rPr>
-          <w:rFonts w:ascii="Times New Roman" w:hAnsi="Times New Roman"/>
-          <w:color w:val="EE0000"/>
-        </w:rPr>
-        <w:t xml:space="preserve">Este nombre </w:t>
-      </w:r>
-      <w:r>
-        <w:rPr>
-          <w:rFonts w:ascii="Times New Roman" w:hAnsi="Times New Roman"/>
-          <w:color w:val="EE0000"/>
-        </w:rPr>
-        <w:t xml:space="preserve">es </w:t>
-      </w:r>
-      <w:r>
-        <w:rPr>
-          <w:rFonts w:ascii="Times New Roman" w:hAnsi="Times New Roman"/>
-          <w:color w:val="EE0000"/>
-        </w:rPr>
-        <w:t>opcional. En caso de haber elegido un nombre, reemplazar lo anterior con él; en caso contrario eliminar</w:t>
-      </w:r>
-      <w:r>
-        <w:rPr>
-          <w:rFonts w:ascii="Times New Roman" w:hAnsi="Times New Roman"/>
-          <w:color w:val="EE0000"/>
-        </w:rPr>
-        <w:t xml:space="preserve"> </w:t>
-      </w:r>
-      <w:r>
-        <w:rPr>
-          <w:rFonts w:ascii="Times New Roman" w:hAnsi="Times New Roman"/>
-          <w:color w:val="EE0000"/>
-        </w:rPr>
-        <w:t>lo</w:t>
-      </w:r>
-      <w:r>
-        <w:rPr>
-          <w:rFonts w:ascii="Times New Roman" w:hAnsi="Times New Roman"/>
-          <w:color w:val="EE0000"/>
-        </w:rPr>
-        <w:t xml:space="preserve"> anterior</w:t>
-      </w:r>
-      <w:r>
-        <w:rPr>
-          <w:rFonts w:ascii="Times New Roman" w:hAnsi="Times New Roman"/>
-          <w:color w:val="EE0000"/>
-        </w:rPr>
-        <w:t>.</w:t>
-      </w:r>
-      <w:r>
-        <w:rPr>
-          <w:rFonts w:ascii="Times New Roman" w:hAnsi="Times New Roman"/>
-          <w:color w:val="EE0000"/>
-        </w:rPr>
-        <w:t>]</w:t>
-      </w:r>
+        <w:t>Planner</w:t>
+      </w:r>
+      <w:proofErr w:type="spellEnd"/>
+    </w:p>
+    <w:p>
+      <w:pPr>
+        <w:rPr>
+          <w:rFonts w:ascii="Times New Roman" w:hAnsi="Times New Roman"/>
+          <w:color w:val="EE0000"/>
+        </w:rPr>
+      </w:pPr>
+    </w:p>
+    <w:p>
+      <w:pPr>
+        <w:rPr>
+          <w:rFonts w:ascii="Times New Roman" w:hAnsi="Times New Roman"/>
+          <w:color w:val="EE0000"/>
+        </w:rPr>
+      </w:pPr>
     </w:p>
     <w:p>
       <w:pPr>
@@ -343,46 +286,8 @@
           <w:sz w:val="56"/>
           <w:szCs w:val="56"/>
         </w:rPr>
-        <w:t>Nombre Descriptivo del Sistema</w:t>
-      </w:r>
-    </w:p>
-    <w:p>
-      <w:pPr>
-        <w:ind w:left="1418" w:right="1417"/>
-        <w:jc w:val="center"/>
-        <w:rPr>
-          <w:rFonts w:ascii="Times New Roman" w:hAnsi="Times New Roman"/>
-          <w:color w:val="EE0000"/>
-        </w:rPr>
-      </w:pPr>
-      <w:r>
-        <w:rPr>
-          <w:rFonts w:ascii="Times New Roman" w:hAnsi="Times New Roman"/>
-          <w:color w:val="EE0000"/>
-        </w:rPr>
-        <w:t>[Este nombre no es opcional; reemplazar lo anterior con él.]</w:t>
-      </w:r>
-    </w:p>
-    <w:p>
-      <w:pPr>
-        <w:rPr>
-          <w:rFonts w:ascii="Times New Roman" w:hAnsi="Times New Roman"/>
-        </w:rPr>
-      </w:pPr>
-    </w:p>
-    <w:p>
-      <w:pPr>
-        <w:rPr>
-          <w:rFonts w:ascii="Times New Roman" w:hAnsi="Times New Roman"/>
-        </w:rPr>
-      </w:pPr>
-    </w:p>
-    <w:p>
-      <w:pPr>
-        <w:rPr>
-          <w:rFonts w:ascii="Times New Roman" w:hAnsi="Times New Roman"/>
-        </w:rPr>
-      </w:pPr>
+        <w:t>Planificador para Docentes de un Jardín Infantil</w:t>
+      </w:r>
     </w:p>
     <w:p>
       <w:pPr>
@@ -454,9 +359,9 @@
         <w:tblLook w:val="04A0" w:firstRow="1" w:lastRow="0" w:firstColumn="1" w:lastColumn="0" w:noHBand="0" w:noVBand="1"/>
       </w:tblPr>
       <w:tblGrid>
-        <w:gridCol w:w="3115"/>
-        <w:gridCol w:w="3243"/>
-        <w:gridCol w:w="2929"/>
+        <w:gridCol w:w="3117"/>
+        <w:gridCol w:w="3242"/>
+        <w:gridCol w:w="2928"/>
       </w:tblGrid>
       <w:tr>
         <w:trPr>
@@ -547,6 +452,32 @@
                 <w:rFonts w:ascii="Times New Roman" w:hAnsi="Times New Roman"/>
               </w:rPr>
             </w:pPr>
+            <w:r>
+              <w:rPr>
+                <w:rFonts w:ascii="Times New Roman" w:hAnsi="Times New Roman"/>
+              </w:rPr>
+              <w:t xml:space="preserve">Burgos </w:t>
+            </w:r>
+            <w:proofErr w:type="spellStart"/>
+            <w:r>
+              <w:rPr>
+                <w:rFonts w:ascii="Times New Roman" w:hAnsi="Times New Roman"/>
+              </w:rPr>
+              <w:t>Chinome</w:t>
+            </w:r>
+            <w:proofErr w:type="spellEnd"/>
+            <w:r>
+              <w:rPr>
+                <w:rFonts w:ascii="Times New Roman" w:hAnsi="Times New Roman"/>
+              </w:rPr>
+              <w:t xml:space="preserve">, </w:t>
+            </w:r>
+            <w:r>
+              <w:rPr>
+                <w:rFonts w:ascii="Times New Roman" w:hAnsi="Times New Roman"/>
+              </w:rPr>
+              <w:t>Luis Ariel</w:t>
+            </w:r>
           </w:p>
         </w:tc>
         <w:tc>
@@ -588,6 +519,30 @@
                 <w:rFonts w:ascii="Times New Roman" w:hAnsi="Times New Roman"/>
               </w:rPr>
             </w:pPr>
+            <w:r>
+              <w:rPr>
+                <w:rFonts w:ascii="Times New Roman" w:hAnsi="Times New Roman"/>
+              </w:rPr>
+              <w:t xml:space="preserve">Flórez Buitrago, </w:t>
+            </w:r>
+            <w:r>
+              <w:rPr>
+                <w:rFonts w:ascii="Times New Roman" w:hAnsi="Times New Roman"/>
+              </w:rPr>
+              <w:t>Edis</w:t>
+            </w:r>
+            <w:r>
+              <w:rPr>
+                <w:rFonts w:ascii="Times New Roman" w:hAnsi="Times New Roman"/>
+              </w:rPr>
+              <w:t>o</w:t>
+            </w:r>
+            <w:r>
+              <w:rPr>
+                <w:rFonts w:ascii="Times New Roman" w:hAnsi="Times New Roman"/>
+              </w:rPr>
+              <w:t>n Andrés</w:t>
+            </w:r>
           </w:p>
         </w:tc>
         <w:tc>
@@ -632,6 +587,18 @@
                 <w:rFonts w:ascii="Times New Roman" w:hAnsi="Times New Roman"/>
               </w:rPr>
             </w:pPr>
+            <w:r>
+              <w:rPr>
+                <w:rFonts w:ascii="Times New Roman" w:hAnsi="Times New Roman"/>
+              </w:rPr>
+              <w:t xml:space="preserve">Lasso Ortiz, </w:t>
+            </w:r>
+            <w:r>
+              <w:rPr>
+                <w:rFonts w:ascii="Times New Roman" w:hAnsi="Times New Roman"/>
+              </w:rPr>
+              <w:t>Jorge Mario</w:t>
+            </w:r>
           </w:p>
         </w:tc>
         <w:tc>
@@ -673,6 +640,18 @@
                 <w:rFonts w:ascii="Times New Roman" w:hAnsi="Times New Roman"/>
               </w:rPr>
             </w:pPr>
+            <w:r>
+              <w:rPr>
+                <w:rFonts w:ascii="Times New Roman" w:hAnsi="Times New Roman"/>
+              </w:rPr>
+              <w:t xml:space="preserve">Montilla Orjuela, </w:t>
+            </w:r>
+            <w:r>
+              <w:rPr>
+                <w:rFonts w:ascii="Times New Roman" w:hAnsi="Times New Roman"/>
+              </w:rPr>
+              <w:t>Juan Camilo</w:t>
+            </w:r>
           </w:p>
         </w:tc>
         <w:tc>
@@ -717,6 +696,18 @@
                 <w:rFonts w:ascii="Times New Roman" w:hAnsi="Times New Roman"/>
               </w:rPr>
             </w:pPr>
+            <w:r>
+              <w:rPr>
+                <w:rFonts w:ascii="Times New Roman" w:hAnsi="Times New Roman"/>
+              </w:rPr>
+              <w:t xml:space="preserve">Zambrano Gutiérrez, </w:t>
+            </w:r>
+            <w:r>
+              <w:rPr>
+                <w:rFonts w:ascii="Times New Roman" w:hAnsi="Times New Roman"/>
+              </w:rPr>
+              <w:t>Miguel Julián</w:t>
+            </w:r>
           </w:p>
         </w:tc>
         <w:tc>
@@ -822,7 +813,7 @@
         <w:rPr>
           <w:rFonts w:ascii="Times New Roman" w:hAnsi="Times New Roman"/>
         </w:rPr>
-        <w:t>16</w:t>
+        <w:t>21</w:t>
       </w:r>
     </w:p>
     <w:p>
@@ -1107,7 +1098,7 @@
           <w:color w:val="EE0000"/>
           <w:lang w:val="en-US"/>
         </w:rPr>
-        <w:t xml:space="preserve"> de los </w:t>
+        <w:t xml:space="preserve"> de </w:t>
       </w:r>
       <w:proofErr w:type="spellStart"/>
       <w:r>
@@ -1116,6 +1107,24 @@
           <w:color w:val="EE0000"/>
           <w:lang w:val="en-US"/>
         </w:rPr>
+        <w:t>los</w:t>
+      </w:r>
+      <w:proofErr w:type="spellEnd"/>
+      <w:r>
+        <w:rPr>
+          <w:rFonts w:ascii="Times New Roman" w:hAnsi="Times New Roman"/>
+          <w:color w:val="EE0000"/>
+          <w:lang w:val="en-US"/>
+        </w:rPr>
+        <w:t xml:space="preserve"> </w:t>
+      </w:r>
+      <w:proofErr w:type="spellStart"/>
+      <w:r>
+        <w:rPr>
+          <w:rFonts w:ascii="Times New Roman" w:hAnsi="Times New Roman"/>
+          <w:color w:val="EE0000"/>
+          <w:lang w:val="en-US"/>
+        </w:rPr>
         <w:t>estándares</w:t>
       </w:r>
       <w:proofErr w:type="spellEnd"/>
@@ -1261,25 +1270,7 @@
           <w:color w:val="EE0000"/>
           <w:lang w:val="en-US"/>
         </w:rPr>
-        <w:t xml:space="preserve">; ISO/IEC/IEEE 29148:2011(E) (Systems and software engineering — Life cycle processes — </w:t>
-      </w:r>
-      <w:proofErr w:type="gramStart"/>
-      <w:r>
-        <w:rPr>
-          <w:rFonts w:ascii="Times New Roman" w:hAnsi="Times New Roman"/>
-          <w:color w:val="EE0000"/>
-          <w:lang w:val="en-US"/>
-        </w:rPr>
-        <w:t>Requirements</w:t>
-      </w:r>
-      <w:proofErr w:type="gramEnd"/>
-      <w:r>
-        <w:rPr>
-          <w:rFonts w:ascii="Times New Roman" w:hAnsi="Times New Roman"/>
-          <w:color w:val="EE0000"/>
-          <w:lang w:val="en-US"/>
-        </w:rPr>
-        <w:t xml:space="preserve"> engineering).</w:t>
+        <w:t>; ISO/IEC/IEEE 29148:2011(E) (Systems and software engineering — Life cycle processes — Requirements engineering).</w:t>
       </w:r>
     </w:p>
     <w:p>
@@ -1353,7 +1344,25 @@
           <w:color w:val="EE0000"/>
           <w:lang w:val="en-US"/>
         </w:rPr>
-        <w:t xml:space="preserve"> los </w:t>
+        <w:t xml:space="preserve"> </w:t>
+      </w:r>
+      <w:proofErr w:type="spellStart"/>
+      <w:r>
+        <w:rPr>
+          <w:rFonts w:ascii="Times New Roman" w:hAnsi="Times New Roman"/>
+          <w:color w:val="EE0000"/>
+          <w:lang w:val="en-US"/>
+        </w:rPr>
+        <w:t>los</w:t>
+      </w:r>
+      <w:proofErr w:type="spellEnd"/>
+      <w:r>
+        <w:rPr>
+          <w:rFonts w:ascii="Times New Roman" w:hAnsi="Times New Roman"/>
+          <w:color w:val="EE0000"/>
+          <w:lang w:val="en-US"/>
+        </w:rPr>
+        <w:t xml:space="preserve"> </w:t>
       </w:r>
       <w:proofErr w:type="spellStart"/>
       <w:r>
@@ -1507,13 +1516,23 @@
         </w:rPr>
         <w:t xml:space="preserve"> </w:t>
       </w:r>
-      <w:r>
-        <w:rPr>
-          <w:rFonts w:ascii="Times New Roman" w:hAnsi="Times New Roman"/>
-          <w:color w:val="EE0000"/>
-          <w:lang w:val="en-US"/>
-        </w:rPr>
-        <w:t xml:space="preserve">los </w:t>
+      <w:proofErr w:type="spellStart"/>
+      <w:r>
+        <w:rPr>
+          <w:rFonts w:ascii="Times New Roman" w:hAnsi="Times New Roman"/>
+          <w:color w:val="EE0000"/>
+          <w:lang w:val="en-US"/>
+        </w:rPr>
+        <w:t>los</w:t>
+      </w:r>
+      <w:proofErr w:type="spellEnd"/>
+      <w:r>
+        <w:rPr>
+          <w:rFonts w:ascii="Times New Roman" w:hAnsi="Times New Roman"/>
+          <w:color w:val="EE0000"/>
+          <w:lang w:val="en-US"/>
+        </w:rPr>
+        <w:t xml:space="preserve"> </w:t>
       </w:r>
       <w:proofErr w:type="spellStart"/>
       <w:r>
@@ -1723,7 +1742,11 @@
     <w:sdt>
       <w:sdtPr>
         <w:rPr>
-          <w:rFonts w:ascii="Times New Roman" w:hAnsi="Times New Roman" w:cs="Times New Roman"/>
+          <w:rFonts w:ascii="Times New Roman" w:eastAsia="Times New Roman" w:hAnsi="Times New Roman" w:cs="Times New Roman"/>
+          <w:color w:val="auto"/>
+          <w:sz w:val="24"/>
+          <w:szCs w:val="24"/>
+          <w:lang w:val="es-AR"/>
         </w:rPr>
         <w:id w:val="2139451015"/>
         <w:docPartObj>
@@ -1733,19 +1756,14 @@
       </w:sdtPr>
       <w:sdtEndPr>
         <w:rPr>
-          <w:rFonts w:eastAsia="Times New Roman"/>
           <w:b/>
           <w:bCs/>
-          <w:color w:val="auto"/>
-          <w:sz w:val="24"/>
-          <w:szCs w:val="24"/>
-          <w:lang w:val="es-AR"/>
         </w:rPr>
       </w:sdtEndPr>
       <w:sdtContent>
         <w:p>
           <w:pPr>
-            <w:pStyle w:val="TtuloTDC"/>
+            <w:pStyle w:val="TtulodeTDC"/>
             <w:rPr>
               <w:rFonts w:ascii="Times New Roman" w:hAnsi="Times New Roman" w:cs="Times New Roman"/>
             </w:rPr>
@@ -4799,13 +4817,60 @@
           <w:rFonts w:ascii="Times New Roman" w:hAnsi="Times New Roman"/>
         </w:rPr>
       </w:pPr>
-    </w:p>
-    <w:p>
-      <w:pPr>
-        <w:rPr>
-          <w:rFonts w:ascii="Times New Roman" w:hAnsi="Times New Roman"/>
-        </w:rPr>
-      </w:pPr>
+      <w:r>
+        <w:rPr>
+          <w:rFonts w:ascii="Times New Roman" w:hAnsi="Times New Roman"/>
+        </w:rPr>
+        <w:t>En este documento se dará a conocer la especificación de requerimientos de software para el desarrollo de una aplicación web que p</w:t>
+      </w:r>
+      <w:r>
+        <w:rPr>
+          <w:rFonts w:ascii="Times New Roman" w:hAnsi="Times New Roman"/>
+        </w:rPr>
+        <w:t>ermita la</w:t>
+      </w:r>
+      <w:r>
+        <w:rPr>
+          <w:rFonts w:ascii="Times New Roman" w:hAnsi="Times New Roman"/>
+        </w:rPr>
+        <w:t xml:space="preserve"> </w:t>
+      </w:r>
+      <w:r>
+        <w:rPr>
+          <w:rFonts w:ascii="Times New Roman" w:hAnsi="Times New Roman"/>
+        </w:rPr>
+        <w:t>planificación</w:t>
+      </w:r>
+      <w:r>
+        <w:rPr>
+          <w:rFonts w:ascii="Times New Roman" w:hAnsi="Times New Roman"/>
+        </w:rPr>
+        <w:t xml:space="preserve"> </w:t>
+      </w:r>
+      <w:r>
+        <w:rPr>
+          <w:rFonts w:ascii="Times New Roman" w:hAnsi="Times New Roman"/>
+        </w:rPr>
+        <w:t xml:space="preserve">de </w:t>
+      </w:r>
+      <w:r>
+        <w:rPr>
+          <w:rFonts w:ascii="Times New Roman" w:hAnsi="Times New Roman"/>
+        </w:rPr>
+        <w:t xml:space="preserve">actividades a docentes </w:t>
+      </w:r>
+      <w:r>
+        <w:rPr>
+          <w:rFonts w:ascii="Times New Roman" w:hAnsi="Times New Roman"/>
+        </w:rPr>
+        <w:t>que hacen parte de</w:t>
+      </w:r>
+      <w:r>
+        <w:rPr>
+          <w:rFonts w:ascii="Times New Roman" w:hAnsi="Times New Roman"/>
+        </w:rPr>
+        <w:t xml:space="preserve"> un jardín infantil.</w:t>
+      </w:r>
     </w:p>
     <w:p>
       <w:pPr>
@@ -4814,105 +4879,196 @@
           <w:rFonts w:ascii="Times New Roman" w:hAnsi="Times New Roman" w:cs="Times New Roman"/>
         </w:rPr>
       </w:pPr>
-      <w:bookmarkStart w:id="5" w:name="_Toc22529449"/>
-      <w:bookmarkStart w:id="6" w:name="_Toc85989820"/>
-      <w:bookmarkStart w:id="7" w:name="_Toc77242273"/>
+      <w:bookmarkStart w:id="3" w:name="_Toc22529449"/>
+      <w:bookmarkStart w:id="4" w:name="_Toc85989820"/>
+      <w:bookmarkStart w:id="5" w:name="_Toc77242273"/>
       <w:r>
         <w:rPr>
           <w:rFonts w:ascii="Times New Roman" w:hAnsi="Times New Roman" w:cs="Times New Roman"/>
         </w:rPr>
         <w:t>Propósito</w:t>
       </w:r>
+      <w:bookmarkEnd w:id="3"/>
+      <w:bookmarkEnd w:id="4"/>
       <w:bookmarkEnd w:id="5"/>
+    </w:p>
+    <w:p>
+      <w:pPr>
+        <w:rPr>
+          <w:rFonts w:ascii="Times New Roman" w:hAnsi="Times New Roman"/>
+          <w:color w:val="EE0000"/>
+        </w:rPr>
+      </w:pPr>
+      <w:r>
+        <w:rPr>
+          <w:rFonts w:ascii="Times New Roman" w:hAnsi="Times New Roman"/>
+          <w:color w:val="EE0000"/>
+        </w:rPr>
+        <w:t>[</w:t>
+      </w:r>
+      <w:r>
+        <w:rPr>
+          <w:rFonts w:ascii="Times New Roman" w:hAnsi="Times New Roman"/>
+          <w:color w:val="EE0000"/>
+        </w:rPr>
+        <w:t>Este apartado debe:</w:t>
+      </w:r>
+    </w:p>
+    <w:p>
+      <w:pPr>
+        <w:rPr>
+          <w:rFonts w:ascii="Times New Roman" w:hAnsi="Times New Roman"/>
+          <w:color w:val="EE0000"/>
+        </w:rPr>
+      </w:pPr>
+      <w:r>
+        <w:rPr>
+          <w:rFonts w:ascii="Times New Roman" w:hAnsi="Times New Roman"/>
+          <w:color w:val="EE0000"/>
+        </w:rPr>
+        <w:t>a) establecer el propósito del documento</w:t>
+      </w:r>
+      <w:r>
+        <w:rPr>
+          <w:rFonts w:ascii="Times New Roman" w:hAnsi="Times New Roman"/>
+          <w:color w:val="EE0000"/>
+        </w:rPr>
+        <w:t>;</w:t>
+      </w:r>
+    </w:p>
+    <w:p>
+      <w:pPr>
+        <w:rPr>
+          <w:rFonts w:ascii="Times New Roman" w:hAnsi="Times New Roman"/>
+          <w:color w:val="EE0000"/>
+        </w:rPr>
+      </w:pPr>
+      <w:r>
+        <w:rPr>
+          <w:rFonts w:ascii="Times New Roman" w:hAnsi="Times New Roman"/>
+          <w:color w:val="EE0000"/>
+        </w:rPr>
+        <w:t xml:space="preserve">b) </w:t>
+      </w:r>
+      <w:proofErr w:type="gramStart"/>
+      <w:r>
+        <w:rPr>
+          <w:rFonts w:ascii="Times New Roman" w:hAnsi="Times New Roman"/>
+          <w:color w:val="EE0000"/>
+        </w:rPr>
+        <w:t>especificar</w:t>
+      </w:r>
+      <w:proofErr w:type="gramEnd"/>
+      <w:r>
+        <w:rPr>
+          <w:rFonts w:ascii="Times New Roman" w:hAnsi="Times New Roman"/>
+          <w:color w:val="EE0000"/>
+        </w:rPr>
+        <w:t xml:space="preserve"> los lectores esperados para el documento.</w:t>
+      </w:r>
+      <w:r>
+        <w:rPr>
+          <w:rFonts w:ascii="Times New Roman" w:hAnsi="Times New Roman"/>
+          <w:color w:val="EE0000"/>
+        </w:rPr>
+        <w:t>]</w:t>
+      </w:r>
+    </w:p>
+    <w:p>
+      <w:pPr>
+        <w:pStyle w:val="Ttulo2"/>
+        <w:rPr>
+          <w:rFonts w:ascii="Times New Roman" w:hAnsi="Times New Roman" w:cs="Times New Roman"/>
+        </w:rPr>
+      </w:pPr>
+      <w:bookmarkStart w:id="6" w:name="_Toc22529450"/>
+      <w:bookmarkStart w:id="7" w:name="_Toc85989821"/>
+      <w:bookmarkStart w:id="8" w:name="_Toc77242274"/>
+      <w:r>
+        <w:rPr>
+          <w:rFonts w:ascii="Times New Roman" w:hAnsi="Times New Roman" w:cs="Times New Roman"/>
+        </w:rPr>
+        <w:t>Alcance o Ámbito del Sistema</w:t>
+      </w:r>
       <w:bookmarkEnd w:id="6"/>
       <w:bookmarkEnd w:id="7"/>
-    </w:p>
-    <w:p>
-      <w:pPr>
-        <w:rPr>
-          <w:rFonts w:ascii="Times New Roman" w:hAnsi="Times New Roman"/>
-          <w:color w:val="EE0000"/>
-        </w:rPr>
-      </w:pPr>
-      <w:r>
-        <w:rPr>
-          <w:rFonts w:ascii="Times New Roman" w:hAnsi="Times New Roman"/>
-          <w:color w:val="EE0000"/>
-        </w:rPr>
-        <w:t>[</w:t>
-      </w:r>
-      <w:r>
-        <w:rPr>
-          <w:rFonts w:ascii="Times New Roman" w:hAnsi="Times New Roman"/>
-          <w:color w:val="EE0000"/>
-        </w:rPr>
-        <w:t>Este apartado debe:</w:t>
-      </w:r>
-    </w:p>
-    <w:p>
-      <w:pPr>
-        <w:rPr>
-          <w:rFonts w:ascii="Times New Roman" w:hAnsi="Times New Roman"/>
-          <w:color w:val="EE0000"/>
-        </w:rPr>
-      </w:pPr>
-      <w:r>
-        <w:rPr>
-          <w:rFonts w:ascii="Times New Roman" w:hAnsi="Times New Roman"/>
-          <w:color w:val="EE0000"/>
-        </w:rPr>
-        <w:t>a) establecer el propósito del documento</w:t>
-      </w:r>
-      <w:r>
-        <w:rPr>
-          <w:rFonts w:ascii="Times New Roman" w:hAnsi="Times New Roman"/>
-          <w:color w:val="EE0000"/>
-        </w:rPr>
-        <w:t>;</w:t>
-      </w:r>
-    </w:p>
-    <w:p>
-      <w:pPr>
-        <w:rPr>
-          <w:rFonts w:ascii="Times New Roman" w:hAnsi="Times New Roman"/>
-          <w:color w:val="EE0000"/>
-        </w:rPr>
-      </w:pPr>
-      <w:r>
-        <w:rPr>
-          <w:rFonts w:ascii="Times New Roman" w:hAnsi="Times New Roman"/>
-          <w:color w:val="EE0000"/>
-        </w:rPr>
-        <w:t>b) especificar los lectores esperados para el documento.</w:t>
-      </w:r>
-      <w:r>
-        <w:rPr>
-          <w:rFonts w:ascii="Times New Roman" w:hAnsi="Times New Roman"/>
-          <w:color w:val="EE0000"/>
-        </w:rPr>
-        <w:t>]</w:t>
-      </w:r>
-    </w:p>
-    <w:p>
-      <w:pPr>
-        <w:rPr>
-          <w:rFonts w:ascii="Times New Roman" w:hAnsi="Times New Roman"/>
-        </w:rPr>
-      </w:pPr>
-    </w:p>
-    <w:p>
-      <w:pPr>
-        <w:rPr>
-          <w:rFonts w:ascii="Times New Roman" w:hAnsi="Times New Roman"/>
-        </w:rPr>
-      </w:pPr>
-    </w:p>
-    <w:p>
-      <w:pPr>
-        <w:rPr>
-          <w:rFonts w:ascii="Times New Roman" w:hAnsi="Times New Roman"/>
-        </w:rPr>
-      </w:pPr>
+      <w:bookmarkEnd w:id="8"/>
+    </w:p>
+    <w:p>
+      <w:pPr>
+        <w:rPr>
+          <w:rFonts w:ascii="Times New Roman" w:hAnsi="Times New Roman"/>
+          <w:color w:val="EE0000"/>
+        </w:rPr>
+      </w:pPr>
+      <w:r>
+        <w:rPr>
+          <w:rFonts w:ascii="Times New Roman" w:hAnsi="Times New Roman"/>
+          <w:color w:val="EE0000"/>
+        </w:rPr>
+        <w:t>[Este apartado debe:</w:t>
+      </w:r>
+    </w:p>
+    <w:p>
+      <w:pPr>
+        <w:rPr>
+          <w:rFonts w:ascii="Times New Roman" w:hAnsi="Times New Roman"/>
+          <w:color w:val="EE0000"/>
+        </w:rPr>
+      </w:pPr>
+      <w:r>
+        <w:rPr>
+          <w:rFonts w:ascii="Times New Roman" w:hAnsi="Times New Roman"/>
+          <w:color w:val="EE0000"/>
+        </w:rPr>
+        <w:t>a) identificar por nombre la aplicación web que se producirá;</w:t>
+      </w:r>
+    </w:p>
+    <w:p>
+      <w:pPr>
+        <w:rPr>
+          <w:rFonts w:ascii="Times New Roman" w:hAnsi="Times New Roman"/>
+          <w:color w:val="EE0000"/>
+        </w:rPr>
+      </w:pPr>
+      <w:r>
+        <w:rPr>
+          <w:rFonts w:ascii="Times New Roman" w:hAnsi="Times New Roman"/>
+          <w:color w:val="EE0000"/>
+        </w:rPr>
+        <w:t>b) explicar lo que hará la aplicación y, si es necesario, lo que no hará;</w:t>
+      </w:r>
+    </w:p>
+    <w:p>
+      <w:pPr>
+        <w:rPr>
+          <w:rFonts w:ascii="Times New Roman" w:hAnsi="Times New Roman"/>
+          <w:color w:val="EE0000"/>
+        </w:rPr>
+      </w:pPr>
+      <w:r>
+        <w:rPr>
+          <w:rFonts w:ascii="Times New Roman" w:hAnsi="Times New Roman"/>
+          <w:color w:val="EE0000"/>
+        </w:rPr>
+        <w:t xml:space="preserve">c) </w:t>
+      </w:r>
+      <w:proofErr w:type="gramStart"/>
+      <w:r>
+        <w:rPr>
+          <w:rFonts w:ascii="Times New Roman" w:hAnsi="Times New Roman"/>
+          <w:color w:val="EE0000"/>
+        </w:rPr>
+        <w:t>describir</w:t>
+      </w:r>
+      <w:proofErr w:type="gramEnd"/>
+      <w:r>
+        <w:rPr>
+          <w:rFonts w:ascii="Times New Roman" w:hAnsi="Times New Roman"/>
+          <w:color w:val="EE0000"/>
+        </w:rPr>
+        <w:t xml:space="preserve"> el uso de la aplicación, incluyendo beneficios relevantes, objetivos y metas.]</w:t>
+      </w:r>
     </w:p>
     <w:p>
       <w:pPr>
@@ -4921,204 +5077,116 @@
           <w:rFonts w:ascii="Times New Roman" w:hAnsi="Times New Roman" w:cs="Times New Roman"/>
         </w:rPr>
       </w:pPr>
-      <w:bookmarkStart w:id="8" w:name="_Toc22529450"/>
-      <w:bookmarkStart w:id="9" w:name="_Toc85989821"/>
-      <w:bookmarkStart w:id="10" w:name="_Toc77242274"/>
+      <w:bookmarkStart w:id="9" w:name="_Toc22529451"/>
+      <w:bookmarkStart w:id="10" w:name="_Toc85989822"/>
+      <w:bookmarkStart w:id="11" w:name="_Toc77242275"/>
       <w:r>
         <w:rPr>
           <w:rFonts w:ascii="Times New Roman" w:hAnsi="Times New Roman" w:cs="Times New Roman"/>
         </w:rPr>
-        <w:t>Alcance o Ámbito del Sistema</w:t>
-      </w:r>
-      <w:bookmarkEnd w:id="8"/>
+        <w:t>Definiciones, Acrónimos y Abreviaturas</w:t>
+      </w:r>
       <w:bookmarkEnd w:id="9"/>
       <w:bookmarkEnd w:id="10"/>
-    </w:p>
-    <w:p>
-      <w:pPr>
-        <w:rPr>
-          <w:rFonts w:ascii="Times New Roman" w:hAnsi="Times New Roman"/>
-          <w:color w:val="EE0000"/>
-        </w:rPr>
-      </w:pPr>
-      <w:r>
-        <w:rPr>
-          <w:rFonts w:ascii="Times New Roman" w:hAnsi="Times New Roman"/>
-          <w:color w:val="EE0000"/>
-        </w:rPr>
-        <w:t>[Este apartado debe:</w:t>
-      </w:r>
-    </w:p>
-    <w:p>
-      <w:pPr>
-        <w:rPr>
-          <w:rFonts w:ascii="Times New Roman" w:hAnsi="Times New Roman"/>
-          <w:color w:val="EE0000"/>
-        </w:rPr>
-      </w:pPr>
-      <w:r>
-        <w:rPr>
-          <w:rFonts w:ascii="Times New Roman" w:hAnsi="Times New Roman"/>
-          <w:color w:val="EE0000"/>
-        </w:rPr>
-        <w:t>a) identificar por nombre la aplicación web que se producirá;</w:t>
-      </w:r>
-    </w:p>
-    <w:p>
-      <w:pPr>
-        <w:rPr>
-          <w:rFonts w:ascii="Times New Roman" w:hAnsi="Times New Roman"/>
-          <w:color w:val="EE0000"/>
-        </w:rPr>
-      </w:pPr>
-      <w:r>
-        <w:rPr>
-          <w:rFonts w:ascii="Times New Roman" w:hAnsi="Times New Roman"/>
-          <w:color w:val="EE0000"/>
-        </w:rPr>
-        <w:t>b) explicar lo que hará la aplicación y, si es necesario, lo que no hará;</w:t>
-      </w:r>
-    </w:p>
-    <w:p>
-      <w:pPr>
-        <w:rPr>
-          <w:rFonts w:ascii="Times New Roman" w:hAnsi="Times New Roman"/>
-          <w:color w:val="EE0000"/>
-        </w:rPr>
-      </w:pPr>
-      <w:r>
-        <w:rPr>
-          <w:rFonts w:ascii="Times New Roman" w:hAnsi="Times New Roman"/>
-          <w:color w:val="EE0000"/>
-        </w:rPr>
-        <w:t>c) describir el uso de la aplicación, incluyendo beneficios relevantes, objetivos y metas.]</w:t>
-      </w:r>
-    </w:p>
-    <w:p>
-      <w:pPr>
-        <w:rPr>
-          <w:rFonts w:ascii="Times New Roman" w:hAnsi="Times New Roman"/>
-        </w:rPr>
-      </w:pPr>
-    </w:p>
-    <w:p>
-      <w:pPr>
-        <w:rPr>
-          <w:rFonts w:ascii="Times New Roman" w:hAnsi="Times New Roman"/>
-        </w:rPr>
-      </w:pPr>
-    </w:p>
-    <w:p>
-      <w:pPr>
-        <w:pStyle w:val="Ttulo2"/>
+      <w:bookmarkEnd w:id="11"/>
+    </w:p>
+    <w:p>
+      <w:pPr>
+        <w:rPr>
+          <w:rFonts w:ascii="Times New Roman" w:hAnsi="Times New Roman"/>
+          <w:color w:val="EE0000"/>
+        </w:rPr>
+      </w:pPr>
+      <w:r>
+        <w:rPr>
+          <w:rFonts w:ascii="Times New Roman" w:hAnsi="Times New Roman"/>
+          <w:color w:val="EE0000"/>
+        </w:rPr>
+        <w:t>[Este apartado debe proporcionar las definiciones de términos, siglas y abreviaturas necesarios para interpretar adecuadamente el documento. Esta información puede proporcionarse por referencia a uno o más a</w:t>
+      </w:r>
+      <w:r>
+        <w:rPr>
+          <w:rFonts w:ascii="Times New Roman" w:hAnsi="Times New Roman"/>
+          <w:color w:val="EE0000"/>
+        </w:rPr>
+        <w:t>nexo</w:t>
+      </w:r>
+      <w:r>
+        <w:rPr>
+          <w:rFonts w:ascii="Times New Roman" w:hAnsi="Times New Roman"/>
+          <w:color w:val="EE0000"/>
+        </w:rPr>
+        <w:t xml:space="preserve">s </w:t>
+      </w:r>
+      <w:r>
+        <w:rPr>
+          <w:rFonts w:ascii="Times New Roman" w:hAnsi="Times New Roman"/>
+          <w:color w:val="EE0000"/>
+        </w:rPr>
+        <w:t>de</w:t>
+      </w:r>
+      <w:r>
+        <w:rPr>
+          <w:rFonts w:ascii="Times New Roman" w:hAnsi="Times New Roman"/>
+          <w:color w:val="EE0000"/>
+        </w:rPr>
+        <w:t xml:space="preserve"> </w:t>
+      </w:r>
+      <w:r>
+        <w:rPr>
+          <w:rFonts w:ascii="Times New Roman" w:hAnsi="Times New Roman"/>
+          <w:color w:val="EE0000"/>
+        </w:rPr>
+        <w:t>este</w:t>
+      </w:r>
+      <w:r>
+        <w:rPr>
+          <w:rFonts w:ascii="Times New Roman" w:hAnsi="Times New Roman"/>
+          <w:color w:val="EE0000"/>
+        </w:rPr>
+        <w:t xml:space="preserve"> </w:t>
+      </w:r>
+      <w:r>
+        <w:rPr>
+          <w:rFonts w:ascii="Times New Roman" w:hAnsi="Times New Roman"/>
+          <w:color w:val="EE0000"/>
+        </w:rPr>
+        <w:t xml:space="preserve">documento </w:t>
+      </w:r>
+      <w:r>
+        <w:rPr>
+          <w:rFonts w:ascii="Times New Roman" w:hAnsi="Times New Roman"/>
+          <w:color w:val="EE0000"/>
+        </w:rPr>
+        <w:t>o por referencia a otros documentos.</w:t>
+      </w:r>
+      <w:r>
+        <w:rPr>
+          <w:rFonts w:ascii="Times New Roman" w:hAnsi="Times New Roman"/>
+          <w:color w:val="EE0000"/>
+        </w:rPr>
+        <w:t>]</w:t>
+      </w:r>
+    </w:p>
+    <w:p>
+      <w:pPr>
+        <w:pStyle w:val="Ttulo3"/>
         <w:rPr>
           <w:rFonts w:ascii="Times New Roman" w:hAnsi="Times New Roman" w:cs="Times New Roman"/>
         </w:rPr>
       </w:pPr>
-      <w:bookmarkStart w:id="11" w:name="_Toc22529451"/>
-      <w:bookmarkStart w:id="12" w:name="_Toc85989822"/>
-      <w:bookmarkStart w:id="13" w:name="_Toc77242275"/>
+      <w:bookmarkStart w:id="12" w:name="_Toc22529452"/>
+      <w:bookmarkStart w:id="13" w:name="_Toc85989823"/>
+      <w:bookmarkStart w:id="14" w:name="_Toc77242276"/>
       <w:r>
         <w:rPr>
           <w:rFonts w:ascii="Times New Roman" w:hAnsi="Times New Roman" w:cs="Times New Roman"/>
         </w:rPr>
-        <w:t>Definiciones, Acrónimos y Abreviaturas</w:t>
-      </w:r>
-      <w:bookmarkEnd w:id="11"/>
+        <w:t>Definiciones</w:t>
+      </w:r>
       <w:bookmarkEnd w:id="12"/>
       <w:bookmarkEnd w:id="13"/>
-    </w:p>
-    <w:p>
-      <w:pPr>
-        <w:rPr>
-          <w:rFonts w:ascii="Times New Roman" w:hAnsi="Times New Roman"/>
-          <w:color w:val="EE0000"/>
-        </w:rPr>
-      </w:pPr>
-      <w:r>
-        <w:rPr>
-          <w:rFonts w:ascii="Times New Roman" w:hAnsi="Times New Roman"/>
-          <w:color w:val="EE0000"/>
-        </w:rPr>
-        <w:t>[Este apartado debe proporcionar las definiciones de términos, siglas y abreviaturas necesarios para interpretar adecuadamente el documento. Esta información puede proporcionarse por referencia a uno o más a</w:t>
-      </w:r>
-      <w:r>
-        <w:rPr>
-          <w:rFonts w:ascii="Times New Roman" w:hAnsi="Times New Roman"/>
-          <w:color w:val="EE0000"/>
-        </w:rPr>
-        <w:t>nexo</w:t>
-      </w:r>
-      <w:r>
-        <w:rPr>
-          <w:rFonts w:ascii="Times New Roman" w:hAnsi="Times New Roman"/>
-          <w:color w:val="EE0000"/>
-        </w:rPr>
-        <w:t xml:space="preserve">s </w:t>
-      </w:r>
-      <w:r>
-        <w:rPr>
-          <w:rFonts w:ascii="Times New Roman" w:hAnsi="Times New Roman"/>
-          <w:color w:val="EE0000"/>
-        </w:rPr>
-        <w:t>de</w:t>
-      </w:r>
-      <w:r>
-        <w:rPr>
-          <w:rFonts w:ascii="Times New Roman" w:hAnsi="Times New Roman"/>
-          <w:color w:val="EE0000"/>
-        </w:rPr>
-        <w:t xml:space="preserve"> </w:t>
-      </w:r>
-      <w:r>
-        <w:rPr>
-          <w:rFonts w:ascii="Times New Roman" w:hAnsi="Times New Roman"/>
-          <w:color w:val="EE0000"/>
-        </w:rPr>
-        <w:t>este</w:t>
-      </w:r>
-      <w:r>
-        <w:rPr>
-          <w:rFonts w:ascii="Times New Roman" w:hAnsi="Times New Roman"/>
-          <w:color w:val="EE0000"/>
-        </w:rPr>
-        <w:t xml:space="preserve"> </w:t>
-      </w:r>
-      <w:r>
-        <w:rPr>
-          <w:rFonts w:ascii="Times New Roman" w:hAnsi="Times New Roman"/>
-          <w:color w:val="EE0000"/>
-        </w:rPr>
-        <w:t xml:space="preserve">documento </w:t>
-      </w:r>
-      <w:r>
-        <w:rPr>
-          <w:rFonts w:ascii="Times New Roman" w:hAnsi="Times New Roman"/>
-          <w:color w:val="EE0000"/>
-        </w:rPr>
-        <w:t>o por referencia a otros documentos.</w:t>
-      </w:r>
-      <w:r>
-        <w:rPr>
-          <w:rFonts w:ascii="Times New Roman" w:hAnsi="Times New Roman"/>
-          <w:color w:val="EE0000"/>
-        </w:rPr>
-        <w:t>]</w:t>
-      </w:r>
-    </w:p>
-    <w:p>
-      <w:pPr>
-        <w:rPr>
-          <w:rFonts w:ascii="Times New Roman" w:hAnsi="Times New Roman"/>
-        </w:rPr>
-      </w:pPr>
-    </w:p>
-    <w:p>
-      <w:pPr>
-        <w:rPr>
-          <w:rFonts w:ascii="Times New Roman" w:hAnsi="Times New Roman"/>
-        </w:rPr>
-      </w:pPr>
+      <w:bookmarkEnd w:id="14"/>
     </w:p>
     <w:p>
       <w:pPr>
@@ -5127,39 +5195,18 @@
           <w:rFonts w:ascii="Times New Roman" w:hAnsi="Times New Roman" w:cs="Times New Roman"/>
         </w:rPr>
       </w:pPr>
-      <w:bookmarkStart w:id="14" w:name="_Toc22529452"/>
-      <w:bookmarkStart w:id="15" w:name="_Toc85989823"/>
-      <w:bookmarkStart w:id="16" w:name="_Toc77242276"/>
+      <w:bookmarkStart w:id="15" w:name="_Toc22529453"/>
+      <w:bookmarkStart w:id="16" w:name="_Toc85989824"/>
+      <w:bookmarkStart w:id="17" w:name="_Toc77242277"/>
       <w:r>
         <w:rPr>
           <w:rFonts w:ascii="Times New Roman" w:hAnsi="Times New Roman" w:cs="Times New Roman"/>
         </w:rPr>
-        <w:t>Definiciones</w:t>
-      </w:r>
-      <w:bookmarkEnd w:id="14"/>
+        <w:t>Acrónimos</w:t>
+      </w:r>
       <w:bookmarkEnd w:id="15"/>
       <w:bookmarkEnd w:id="16"/>
-    </w:p>
-    <w:p>
-      <w:pPr>
-        <w:rPr>
-          <w:rFonts w:ascii="Times New Roman" w:hAnsi="Times New Roman"/>
-        </w:rPr>
-      </w:pPr>
-    </w:p>
-    <w:p>
-      <w:pPr>
-        <w:rPr>
-          <w:rFonts w:ascii="Times New Roman" w:hAnsi="Times New Roman"/>
-        </w:rPr>
-      </w:pPr>
-    </w:p>
-    <w:p>
-      <w:pPr>
-        <w:rPr>
-          <w:rFonts w:ascii="Times New Roman" w:hAnsi="Times New Roman"/>
-        </w:rPr>
-      </w:pPr>
+      <w:bookmarkEnd w:id="17"/>
     </w:p>
     <w:p>
       <w:pPr>
@@ -5168,39 +5215,18 @@
           <w:rFonts w:ascii="Times New Roman" w:hAnsi="Times New Roman" w:cs="Times New Roman"/>
         </w:rPr>
       </w:pPr>
-      <w:bookmarkStart w:id="17" w:name="_Toc22529453"/>
-      <w:bookmarkStart w:id="18" w:name="_Toc85989824"/>
-      <w:bookmarkStart w:id="19" w:name="_Toc77242277"/>
+      <w:bookmarkStart w:id="18" w:name="_Toc22529454"/>
+      <w:bookmarkStart w:id="19" w:name="_Toc85989825"/>
+      <w:bookmarkStart w:id="20" w:name="_Toc77242278"/>
       <w:r>
         <w:rPr>
           <w:rFonts w:ascii="Times New Roman" w:hAnsi="Times New Roman" w:cs="Times New Roman"/>
         </w:rPr>
-        <w:t>Acrónimos</w:t>
-      </w:r>
-      <w:bookmarkEnd w:id="17"/>
+        <w:t>Abreviaturas</w:t>
+      </w:r>
       <w:bookmarkEnd w:id="18"/>
       <w:bookmarkEnd w:id="19"/>
-    </w:p>
-    <w:p>
-      <w:pPr>
-        <w:rPr>
-          <w:rFonts w:ascii="Times New Roman" w:hAnsi="Times New Roman"/>
-        </w:rPr>
-      </w:pPr>
-    </w:p>
-    <w:p>
-      <w:pPr>
-        <w:rPr>
-          <w:rFonts w:ascii="Times New Roman" w:hAnsi="Times New Roman"/>
-        </w:rPr>
-      </w:pPr>
-    </w:p>
-    <w:p>
-      <w:pPr>
-        <w:rPr>
-          <w:rFonts w:ascii="Times New Roman" w:hAnsi="Times New Roman"/>
-        </w:rPr>
-      </w:pPr>
+      <w:bookmarkEnd w:id="20"/>
     </w:p>
     <w:p>
       <w:pPr>
@@ -5209,60 +5235,105 @@
           <w:rFonts w:ascii="Times New Roman" w:hAnsi="Times New Roman" w:cs="Times New Roman"/>
         </w:rPr>
       </w:pPr>
-      <w:bookmarkStart w:id="20" w:name="_Toc22529454"/>
-      <w:bookmarkStart w:id="21" w:name="_Toc85989825"/>
-      <w:bookmarkStart w:id="22" w:name="_Toc77242278"/>
+      <w:bookmarkStart w:id="21" w:name="_Toc22529455"/>
+      <w:bookmarkStart w:id="22" w:name="_Toc85989826"/>
+      <w:bookmarkStart w:id="23" w:name="_Toc77242279"/>
       <w:r>
         <w:rPr>
           <w:rFonts w:ascii="Times New Roman" w:hAnsi="Times New Roman" w:cs="Times New Roman"/>
         </w:rPr>
-        <w:t>Abreviaturas</w:t>
-      </w:r>
-      <w:bookmarkEnd w:id="20"/>
+        <w:t>Referencias</w:t>
+      </w:r>
       <w:bookmarkEnd w:id="21"/>
       <w:bookmarkEnd w:id="22"/>
-    </w:p>
-    <w:p>
-      <w:pPr>
-        <w:rPr>
-          <w:rFonts w:ascii="Times New Roman" w:hAnsi="Times New Roman"/>
-        </w:rPr>
-      </w:pPr>
-    </w:p>
-    <w:p>
-      <w:pPr>
-        <w:rPr>
-          <w:rFonts w:ascii="Times New Roman" w:hAnsi="Times New Roman"/>
-        </w:rPr>
-      </w:pPr>
-    </w:p>
-    <w:p>
-      <w:pPr>
-        <w:rPr>
-          <w:rFonts w:ascii="Times New Roman" w:hAnsi="Times New Roman"/>
-        </w:rPr>
-      </w:pPr>
-    </w:p>
-    <w:p>
-      <w:pPr>
-        <w:pStyle w:val="Ttulo3"/>
+      <w:bookmarkEnd w:id="23"/>
+    </w:p>
+    <w:p>
+      <w:pPr>
+        <w:rPr>
+          <w:rFonts w:ascii="Times New Roman" w:hAnsi="Times New Roman"/>
+          <w:color w:val="EE0000"/>
+        </w:rPr>
+      </w:pPr>
+      <w:r>
+        <w:rPr>
+          <w:rFonts w:ascii="Times New Roman" w:hAnsi="Times New Roman"/>
+          <w:color w:val="EE0000"/>
+        </w:rPr>
+        <w:t>[Este apartado debe:</w:t>
+      </w:r>
+    </w:p>
+    <w:p>
+      <w:pPr>
+        <w:rPr>
+          <w:rFonts w:ascii="Times New Roman" w:hAnsi="Times New Roman"/>
+          <w:color w:val="EE0000"/>
+        </w:rPr>
+      </w:pPr>
+      <w:r>
+        <w:rPr>
+          <w:rFonts w:ascii="Times New Roman" w:hAnsi="Times New Roman"/>
+          <w:color w:val="EE0000"/>
+        </w:rPr>
+        <w:t>a) proporcionar una lista completa de todos los documentos a los que se haga referencia;</w:t>
+      </w:r>
+    </w:p>
+    <w:p>
+      <w:pPr>
+        <w:rPr>
+          <w:rFonts w:ascii="Times New Roman" w:hAnsi="Times New Roman"/>
+          <w:color w:val="EE0000"/>
+        </w:rPr>
+      </w:pPr>
+      <w:r>
+        <w:rPr>
+          <w:rFonts w:ascii="Times New Roman" w:hAnsi="Times New Roman"/>
+          <w:color w:val="EE0000"/>
+        </w:rPr>
+        <w:t xml:space="preserve">b) </w:t>
+      </w:r>
+      <w:proofErr w:type="gramStart"/>
+      <w:r>
+        <w:rPr>
+          <w:rFonts w:ascii="Times New Roman" w:hAnsi="Times New Roman"/>
+          <w:color w:val="EE0000"/>
+        </w:rPr>
+        <w:t>identificar</w:t>
+      </w:r>
+      <w:proofErr w:type="gramEnd"/>
+      <w:r>
+        <w:rPr>
+          <w:rFonts w:ascii="Times New Roman" w:hAnsi="Times New Roman"/>
+          <w:color w:val="EE0000"/>
+        </w:rPr>
+        <w:t xml:space="preserve"> cada documento por título, número de informe (si es procedente), fecha y organización que lo publicó.]</w:t>
+      </w:r>
+    </w:p>
+    <w:p>
+      <w:pPr>
+        <w:pStyle w:val="Ttulo2"/>
         <w:rPr>
           <w:rFonts w:ascii="Times New Roman" w:hAnsi="Times New Roman" w:cs="Times New Roman"/>
         </w:rPr>
       </w:pPr>
-      <w:bookmarkStart w:id="23" w:name="_Toc22529455"/>
-      <w:bookmarkStart w:id="24" w:name="_Toc85989826"/>
-      <w:bookmarkStart w:id="25" w:name="_Toc77242279"/>
+      <w:bookmarkStart w:id="24" w:name="_Toc22529456"/>
+      <w:bookmarkStart w:id="25" w:name="_Toc85989827"/>
+      <w:bookmarkStart w:id="26" w:name="_Toc77242280"/>
       <w:r>
         <w:rPr>
           <w:rFonts w:ascii="Times New Roman" w:hAnsi="Times New Roman" w:cs="Times New Roman"/>
         </w:rPr>
-        <w:lastRenderedPageBreak/>
-        <w:t>Referencias</w:t>
-      </w:r>
-      <w:bookmarkEnd w:id="23"/>
+        <w:t xml:space="preserve">Perspectiva </w:t>
+      </w:r>
+      <w:r>
+        <w:rPr>
+          <w:rFonts w:ascii="Times New Roman" w:hAnsi="Times New Roman" w:cs="Times New Roman"/>
+        </w:rPr>
+        <w:t>General del Documento</w:t>
+      </w:r>
       <w:bookmarkEnd w:id="24"/>
       <w:bookmarkEnd w:id="25"/>
+      <w:bookmarkEnd w:id="26"/>
     </w:p>
     <w:p>
       <w:pPr>
@@ -5291,22 +5362,250 @@
           <w:rFonts w:ascii="Times New Roman" w:hAnsi="Times New Roman"/>
           <w:color w:val="EE0000"/>
         </w:rPr>
-        <w:t>a) proporcionar una lista completa de todos los documentos a los que se haga referencia;</w:t>
-      </w:r>
-    </w:p>
-    <w:p>
-      <w:pPr>
-        <w:rPr>
-          <w:rFonts w:ascii="Times New Roman" w:hAnsi="Times New Roman"/>
-          <w:color w:val="EE0000"/>
-        </w:rPr>
-      </w:pPr>
-      <w:r>
-        <w:rPr>
-          <w:rFonts w:ascii="Times New Roman" w:hAnsi="Times New Roman"/>
-          <w:color w:val="EE0000"/>
-        </w:rPr>
-        <w:t>b) identificar cada documento por título, número de informe (si es procedente), fecha y organización que lo publicó.]</w:t>
+        <w:t>a) describir lo que contiene el resto del documento;</w:t>
+      </w:r>
+    </w:p>
+    <w:p>
+      <w:pPr>
+        <w:rPr>
+          <w:rFonts w:ascii="Times New Roman" w:hAnsi="Times New Roman"/>
+          <w:color w:val="EE0000"/>
+        </w:rPr>
+      </w:pPr>
+      <w:r>
+        <w:rPr>
+          <w:rFonts w:ascii="Times New Roman" w:hAnsi="Times New Roman"/>
+          <w:color w:val="EE0000"/>
+        </w:rPr>
+        <w:t xml:space="preserve">b) </w:t>
+      </w:r>
+      <w:proofErr w:type="gramStart"/>
+      <w:r>
+        <w:rPr>
+          <w:rFonts w:ascii="Times New Roman" w:hAnsi="Times New Roman"/>
+          <w:color w:val="EE0000"/>
+        </w:rPr>
+        <w:t>explicar</w:t>
+      </w:r>
+      <w:proofErr w:type="gramEnd"/>
+      <w:r>
+        <w:rPr>
+          <w:rFonts w:ascii="Times New Roman" w:hAnsi="Times New Roman"/>
+          <w:color w:val="EE0000"/>
+        </w:rPr>
+        <w:t xml:space="preserve"> cómo está organizado el documento.]</w:t>
+      </w:r>
+    </w:p>
+    <w:p>
+      <w:pPr>
+        <w:rPr>
+          <w:rFonts w:ascii="Times New Roman" w:hAnsi="Times New Roman"/>
+          <w:color w:val="EE0000"/>
+        </w:rPr>
+      </w:pPr>
+    </w:p>
+    <w:p>
+      <w:pPr>
+        <w:rPr>
+          <w:rFonts w:ascii="Times New Roman" w:hAnsi="Times New Roman"/>
+          <w:color w:val="EE0000"/>
+        </w:rPr>
+      </w:pPr>
+      <w:r>
+        <w:rPr>
+          <w:rFonts w:ascii="Times New Roman" w:hAnsi="Times New Roman"/>
+        </w:rPr>
+        <w:t xml:space="preserve">Este documento se encuentra organizado de la siguiente manera: </w:t>
+      </w:r>
+      <w:r>
+        <w:rPr>
+          <w:rFonts w:ascii="Times New Roman" w:hAnsi="Times New Roman"/>
+        </w:rPr>
+        <w:t>En la sección 2</w:t>
+      </w:r>
+      <w:r>
+        <w:rPr>
+          <w:rFonts w:ascii="Times New Roman" w:hAnsi="Times New Roman"/>
+        </w:rPr>
+        <w:t xml:space="preserve"> se presenta una descripción general de la aplicaci</w:t>
+      </w:r>
+      <w:r>
+        <w:rPr>
+          <w:rFonts w:ascii="Times New Roman" w:hAnsi="Times New Roman"/>
+        </w:rPr>
+        <w:t>ón incluyendo las perspectivas, funcionalidades, restricciones y características de los usuarios</w:t>
+      </w:r>
+      <w:r>
+        <w:rPr>
+          <w:rFonts w:ascii="Times New Roman" w:hAnsi="Times New Roman"/>
+        </w:rPr>
+        <w:t xml:space="preserve">. </w:t>
+      </w:r>
+      <w:r>
+        <w:rPr>
+          <w:rFonts w:ascii="Times New Roman" w:hAnsi="Times New Roman"/>
+        </w:rPr>
+        <w:t xml:space="preserve">En la sección 3 se </w:t>
+      </w:r>
+      <w:r>
+        <w:rPr>
+          <w:rFonts w:ascii="Times New Roman" w:hAnsi="Times New Roman"/>
+        </w:rPr>
+        <w:t>presentan los requerimientos</w:t>
+      </w:r>
+      <w:r>
+        <w:rPr>
+          <w:rFonts w:ascii="Times New Roman" w:hAnsi="Times New Roman"/>
+        </w:rPr>
+        <w:t xml:space="preserve"> </w:t>
+      </w:r>
+      <w:r>
+        <w:rPr>
+          <w:rFonts w:ascii="Times New Roman" w:hAnsi="Times New Roman"/>
+        </w:rPr>
+        <w:t xml:space="preserve">específicos de la aplicación incluyendo los elementos de la metodología ágil SCRUM utilizada para el desarrollo de la aplicación. </w:t>
+      </w:r>
+      <w:bookmarkStart w:id="27" w:name="_GoBack"/>
+      <w:bookmarkEnd w:id="27"/>
+      <w:r>
+        <w:rPr>
+          <w:rFonts w:ascii="Times New Roman" w:hAnsi="Times New Roman"/>
+        </w:rPr>
+        <w:t xml:space="preserve">  </w:t>
+      </w:r>
+    </w:p>
+    <w:p>
+      <w:pPr>
+        <w:pStyle w:val="Ttulo1"/>
+        <w:rPr>
+          <w:rFonts w:ascii="Times New Roman" w:hAnsi="Times New Roman" w:cs="Times New Roman"/>
+        </w:rPr>
+      </w:pPr>
+      <w:bookmarkStart w:id="28" w:name="_Toc22529457"/>
+      <w:bookmarkStart w:id="29" w:name="_Toc85989828"/>
+      <w:bookmarkStart w:id="30" w:name="_Toc77242281"/>
+      <w:r>
+        <w:rPr>
+          <w:rFonts w:ascii="Times New Roman" w:hAnsi="Times New Roman" w:cs="Times New Roman"/>
+        </w:rPr>
+        <w:lastRenderedPageBreak/>
+        <w:t>Descripción general</w:t>
+      </w:r>
+      <w:bookmarkEnd w:id="28"/>
+      <w:bookmarkEnd w:id="29"/>
+      <w:r>
+        <w:rPr>
+          <w:rFonts w:ascii="Times New Roman" w:hAnsi="Times New Roman" w:cs="Times New Roman"/>
+        </w:rPr>
+        <w:t xml:space="preserve"> de la aplicación</w:t>
+      </w:r>
+      <w:bookmarkEnd w:id="30"/>
+    </w:p>
+    <w:p>
+      <w:pPr>
+        <w:rPr>
+          <w:rFonts w:ascii="Times New Roman" w:hAnsi="Times New Roman"/>
+          <w:color w:val="EE0000"/>
+        </w:rPr>
+      </w:pPr>
+      <w:r>
+        <w:rPr>
+          <w:rFonts w:ascii="Times New Roman" w:hAnsi="Times New Roman"/>
+          <w:color w:val="EE0000"/>
+        </w:rPr>
+        <w:t>[</w:t>
+      </w:r>
+      <w:r>
+        <w:rPr>
+          <w:rFonts w:ascii="Times New Roman" w:hAnsi="Times New Roman"/>
+          <w:color w:val="EE0000"/>
+        </w:rPr>
+        <w:t>Esta sección del documento debe describir los factores generales que afectan a la aplicación y sus requerimientos. Esta sección no establece requerimientos específicos</w:t>
+      </w:r>
+      <w:r>
+        <w:rPr>
+          <w:rFonts w:ascii="Times New Roman" w:hAnsi="Times New Roman"/>
+          <w:color w:val="EE0000"/>
+        </w:rPr>
+        <w:t>, los que se describen en detalle en la sección 3</w:t>
+      </w:r>
+      <w:r>
+        <w:rPr>
+          <w:rFonts w:ascii="Times New Roman" w:hAnsi="Times New Roman"/>
+          <w:color w:val="EE0000"/>
+        </w:rPr>
+        <w:t>, sino que proporciona un contexto para dichos requerimientos.</w:t>
+      </w:r>
+    </w:p>
+    <w:p>
+      <w:pPr>
+        <w:rPr>
+          <w:rFonts w:ascii="Times New Roman" w:hAnsi="Times New Roman"/>
+          <w:color w:val="EE0000"/>
+        </w:rPr>
+      </w:pPr>
+      <w:r>
+        <w:rPr>
+          <w:rFonts w:ascii="Times New Roman" w:hAnsi="Times New Roman"/>
+          <w:color w:val="EE0000"/>
+        </w:rPr>
+        <w:t>G</w:t>
+      </w:r>
+      <w:r>
+        <w:rPr>
+          <w:rFonts w:ascii="Times New Roman" w:hAnsi="Times New Roman"/>
+          <w:color w:val="EE0000"/>
+        </w:rPr>
+        <w:t>eneralmente</w:t>
+      </w:r>
+      <w:r>
+        <w:rPr>
+          <w:rFonts w:ascii="Times New Roman" w:hAnsi="Times New Roman"/>
+          <w:color w:val="EE0000"/>
+        </w:rPr>
+        <w:t>,</w:t>
+      </w:r>
+      <w:r>
+        <w:rPr>
+          <w:rFonts w:ascii="Times New Roman" w:hAnsi="Times New Roman"/>
+          <w:color w:val="EE0000"/>
+        </w:rPr>
+        <w:t xml:space="preserve"> </w:t>
+      </w:r>
+      <w:r>
+        <w:rPr>
+          <w:rFonts w:ascii="Times New Roman" w:hAnsi="Times New Roman"/>
+          <w:color w:val="EE0000"/>
+        </w:rPr>
+        <w:t xml:space="preserve">esta sección consiste en </w:t>
+      </w:r>
+      <w:r>
+        <w:rPr>
+          <w:rFonts w:ascii="Times New Roman" w:hAnsi="Times New Roman"/>
+          <w:color w:val="EE0000"/>
+        </w:rPr>
+        <w:t xml:space="preserve">seis </w:t>
+      </w:r>
+      <w:r>
+        <w:rPr>
+          <w:rFonts w:ascii="Times New Roman" w:hAnsi="Times New Roman"/>
+          <w:color w:val="EE0000"/>
+        </w:rPr>
+        <w:t>apartados</w:t>
+      </w:r>
+      <w:r>
+        <w:rPr>
+          <w:rFonts w:ascii="Times New Roman" w:hAnsi="Times New Roman"/>
+          <w:color w:val="EE0000"/>
+        </w:rPr>
+        <w:t>,</w:t>
+      </w:r>
+      <w:r>
+        <w:rPr>
+          <w:rFonts w:ascii="Times New Roman" w:hAnsi="Times New Roman"/>
+          <w:color w:val="EE0000"/>
+        </w:rPr>
+        <w:t xml:space="preserve"> que son los que siguen.]</w:t>
       </w:r>
     </w:p>
     <w:p>
@@ -5337,116 +5636,48 @@
           <w:rFonts w:ascii="Times New Roman" w:hAnsi="Times New Roman" w:cs="Times New Roman"/>
         </w:rPr>
       </w:pPr>
-      <w:bookmarkStart w:id="26" w:name="_Toc22529456"/>
-      <w:bookmarkStart w:id="27" w:name="_Toc85989827"/>
-      <w:bookmarkStart w:id="28" w:name="_Toc77242280"/>
+      <w:bookmarkStart w:id="31" w:name="_Toc22529458"/>
+      <w:bookmarkStart w:id="32" w:name="_Toc85989829"/>
+      <w:bookmarkStart w:id="33" w:name="_Toc77242282"/>
       <w:r>
         <w:rPr>
           <w:rFonts w:ascii="Times New Roman" w:hAnsi="Times New Roman" w:cs="Times New Roman"/>
         </w:rPr>
-        <w:t xml:space="preserve">Perspectiva </w:t>
+        <w:t>Perspectiva de</w:t>
       </w:r>
       <w:r>
         <w:rPr>
           <w:rFonts w:ascii="Times New Roman" w:hAnsi="Times New Roman" w:cs="Times New Roman"/>
         </w:rPr>
-        <w:t>General del Documento</w:t>
-      </w:r>
-      <w:bookmarkEnd w:id="26"/>
-      <w:bookmarkEnd w:id="27"/>
-      <w:bookmarkEnd w:id="28"/>
-    </w:p>
-    <w:p>
-      <w:pPr>
-        <w:rPr>
-          <w:rFonts w:ascii="Times New Roman" w:hAnsi="Times New Roman"/>
-          <w:color w:val="EE0000"/>
-        </w:rPr>
-      </w:pPr>
-      <w:r>
-        <w:rPr>
-          <w:rFonts w:ascii="Times New Roman" w:hAnsi="Times New Roman"/>
-          <w:color w:val="EE0000"/>
-        </w:rPr>
-        <w:t>[Este apartado debe:</w:t>
-      </w:r>
-    </w:p>
-    <w:p>
-      <w:pPr>
-        <w:rPr>
-          <w:rFonts w:ascii="Times New Roman" w:hAnsi="Times New Roman"/>
-          <w:color w:val="EE0000"/>
-        </w:rPr>
-      </w:pPr>
-      <w:r>
-        <w:rPr>
-          <w:rFonts w:ascii="Times New Roman" w:hAnsi="Times New Roman"/>
-          <w:color w:val="EE0000"/>
-        </w:rPr>
-        <w:t>a) describir lo que contiene el resto del documento;</w:t>
-      </w:r>
-    </w:p>
-    <w:p>
-      <w:pPr>
-        <w:rPr>
-          <w:rFonts w:ascii="Times New Roman" w:hAnsi="Times New Roman"/>
-          <w:color w:val="EE0000"/>
-        </w:rPr>
-      </w:pPr>
-      <w:r>
-        <w:rPr>
-          <w:rFonts w:ascii="Times New Roman" w:hAnsi="Times New Roman"/>
-          <w:color w:val="EE0000"/>
-        </w:rPr>
-        <w:t>b) explicar cómo está organizado el documento.]</w:t>
-      </w:r>
-    </w:p>
-    <w:p>
-      <w:pPr>
-        <w:rPr>
-          <w:rFonts w:ascii="Times New Roman" w:hAnsi="Times New Roman"/>
-        </w:rPr>
-      </w:pPr>
-    </w:p>
-    <w:p>
-      <w:pPr>
-        <w:rPr>
-          <w:rFonts w:ascii="Times New Roman" w:hAnsi="Times New Roman"/>
-        </w:rPr>
-      </w:pPr>
-    </w:p>
-    <w:p>
-      <w:pPr>
-        <w:rPr>
-          <w:rFonts w:ascii="Times New Roman" w:hAnsi="Times New Roman"/>
-        </w:rPr>
-      </w:pPr>
-    </w:p>
-    <w:p>
-      <w:pPr>
-        <w:pStyle w:val="Ttulo1"/>
+        <w:t xml:space="preserve"> </w:t>
+      </w:r>
+      <w:r>
         <w:rPr>
           <w:rFonts w:ascii="Times New Roman" w:hAnsi="Times New Roman" w:cs="Times New Roman"/>
         </w:rPr>
-      </w:pPr>
-      <w:bookmarkStart w:id="29" w:name="_Toc22529457"/>
-      <w:bookmarkStart w:id="30" w:name="_Toc85989828"/>
-      <w:bookmarkStart w:id="31" w:name="_Toc77242281"/>
+        <w:t>l</w:t>
+      </w:r>
       <w:r>
         <w:rPr>
           <w:rFonts w:ascii="Times New Roman" w:hAnsi="Times New Roman" w:cs="Times New Roman"/>
         </w:rPr>
-        <w:t>Descripción general</w:t>
-      </w:r>
-      <w:bookmarkEnd w:id="29"/>
-      <w:bookmarkEnd w:id="30"/>
+        <w:t>a</w:t>
+      </w:r>
       <w:r>
         <w:rPr>
           <w:rFonts w:ascii="Times New Roman" w:hAnsi="Times New Roman" w:cs="Times New Roman"/>
         </w:rPr>
-        <w:t xml:space="preserve"> de la aplicación</w:t>
+        <w:t xml:space="preserve"> </w:t>
       </w:r>
       <w:bookmarkEnd w:id="31"/>
+      <w:bookmarkEnd w:id="32"/>
+      <w:r>
+        <w:rPr>
+          <w:rFonts w:ascii="Times New Roman" w:hAnsi="Times New Roman" w:cs="Times New Roman"/>
+        </w:rPr>
+        <w:t>Aplicación</w:t>
+      </w:r>
+      <w:bookmarkEnd w:id="33"/>
     </w:p>
     <w:p>
       <w:pPr>
@@ -5467,100 +5698,168 @@
           <w:rFonts w:ascii="Times New Roman" w:hAnsi="Times New Roman"/>
           <w:color w:val="EE0000"/>
         </w:rPr>
-        <w:t>Esta sección del documento debe describir los factores generales que afectan a la aplicación y sus requerimientos. Esta sección no establece requerimientos específicos</w:t>
-      </w:r>
-      <w:r>
-        <w:rPr>
-          <w:rFonts w:ascii="Times New Roman" w:hAnsi="Times New Roman"/>
-          <w:color w:val="EE0000"/>
-        </w:rPr>
-        <w:t>, los que se describen en detalle en la sección 3</w:t>
-      </w:r>
-      <w:r>
-        <w:rPr>
-          <w:rFonts w:ascii="Times New Roman" w:hAnsi="Times New Roman"/>
-          <w:color w:val="EE0000"/>
-        </w:rPr>
-        <w:t>, sino que proporciona un contexto para dichos requerimientos.</w:t>
-      </w:r>
-    </w:p>
-    <w:p>
-      <w:pPr>
-        <w:rPr>
-          <w:rFonts w:ascii="Times New Roman" w:hAnsi="Times New Roman"/>
-          <w:color w:val="EE0000"/>
-        </w:rPr>
-      </w:pPr>
-      <w:r>
-        <w:rPr>
-          <w:rFonts w:ascii="Times New Roman" w:hAnsi="Times New Roman"/>
-          <w:color w:val="EE0000"/>
-        </w:rPr>
-        <w:t>G</w:t>
-      </w:r>
-      <w:r>
-        <w:rPr>
-          <w:rFonts w:ascii="Times New Roman" w:hAnsi="Times New Roman"/>
-          <w:color w:val="EE0000"/>
-        </w:rPr>
-        <w:t>eneralmente</w:t>
-      </w:r>
-      <w:r>
-        <w:rPr>
-          <w:rFonts w:ascii="Times New Roman" w:hAnsi="Times New Roman"/>
-          <w:color w:val="EE0000"/>
-        </w:rPr>
-        <w:t>,</w:t>
-      </w:r>
-      <w:r>
-        <w:rPr>
-          <w:rFonts w:ascii="Times New Roman" w:hAnsi="Times New Roman"/>
-          <w:color w:val="EE0000"/>
+        <w:t>Este apartado debe poner la aplicación en perspectiva con otros productos relacionados. Si el producto es totalmente autónomo e independiente, se debe indicar aquí. Si se define una aplicación que es un componente de un sistema más grande, como ocurre con frecuencia, entonces en este inciso se debe relacionar los requerimientos del sistema más grande a la funcionalidad de la aplicación y debe identificar las interfaces entre ese sistema y la aplicación. Puede ser útil un diagrama de bloques que muestre los principales componentes del sistema más grande, las interconexiones y las interfaces externas.</w:t>
+      </w:r>
+    </w:p>
+    <w:p>
+      <w:pPr>
+        <w:rPr>
+          <w:rFonts w:ascii="Times New Roman" w:hAnsi="Times New Roman"/>
+          <w:color w:val="EE0000"/>
+        </w:rPr>
+      </w:pPr>
+      <w:r>
+        <w:rPr>
+          <w:rFonts w:ascii="Times New Roman" w:hAnsi="Times New Roman"/>
+          <w:color w:val="EE0000"/>
+        </w:rPr>
+        <w:t>Si son necesarios más detalles, recurrir al IEEE Std-830</w:t>
+      </w:r>
+      <w:r>
+        <w:rPr>
+          <w:rFonts w:ascii="Times New Roman" w:hAnsi="Times New Roman"/>
+          <w:color w:val="EE0000"/>
+        </w:rPr>
+        <w:t>-1998.]</w:t>
+      </w:r>
+    </w:p>
+    <w:p>
+      <w:pPr>
+        <w:rPr>
+          <w:rFonts w:ascii="Times New Roman" w:hAnsi="Times New Roman"/>
+        </w:rPr>
+      </w:pPr>
+    </w:p>
+    <w:p>
+      <w:pPr>
+        <w:rPr>
+          <w:rFonts w:ascii="Times New Roman" w:hAnsi="Times New Roman"/>
+        </w:rPr>
+      </w:pPr>
+    </w:p>
+    <w:p>
+      <w:pPr>
+        <w:rPr>
+          <w:rFonts w:ascii="Times New Roman" w:hAnsi="Times New Roman"/>
+        </w:rPr>
+      </w:pPr>
+    </w:p>
+    <w:p>
+      <w:pPr>
+        <w:pStyle w:val="Ttulo2"/>
+        <w:rPr>
+          <w:rFonts w:ascii="Times New Roman" w:hAnsi="Times New Roman" w:cs="Times New Roman"/>
+        </w:rPr>
+      </w:pPr>
+      <w:bookmarkStart w:id="34" w:name="_Toc22529459"/>
+      <w:bookmarkStart w:id="35" w:name="_Toc85989830"/>
+      <w:bookmarkStart w:id="36" w:name="_Toc77242283"/>
+      <w:r>
+        <w:rPr>
+          <w:rFonts w:ascii="Times New Roman" w:hAnsi="Times New Roman" w:cs="Times New Roman"/>
+        </w:rPr>
+        <w:t>Funciones de</w:t>
+      </w:r>
+      <w:r>
+        <w:rPr>
+          <w:rFonts w:ascii="Times New Roman" w:hAnsi="Times New Roman" w:cs="Times New Roman"/>
         </w:rPr>
         <w:t xml:space="preserve"> </w:t>
       </w:r>
       <w:r>
         <w:rPr>
-          <w:rFonts w:ascii="Times New Roman" w:hAnsi="Times New Roman"/>
-          <w:color w:val="EE0000"/>
-        </w:rPr>
-        <w:t xml:space="preserve">esta sección consiste en </w:t>
-      </w:r>
-      <w:r>
-        <w:rPr>
-          <w:rFonts w:ascii="Times New Roman" w:hAnsi="Times New Roman"/>
-          <w:color w:val="EE0000"/>
-        </w:rPr>
-        <w:t xml:space="preserve">seis </w:t>
-      </w:r>
-      <w:r>
-        <w:rPr>
-          <w:rFonts w:ascii="Times New Roman" w:hAnsi="Times New Roman"/>
-          <w:color w:val="EE0000"/>
-        </w:rPr>
-        <w:t>apartados</w:t>
-      </w:r>
-      <w:r>
-        <w:rPr>
-          <w:rFonts w:ascii="Times New Roman" w:hAnsi="Times New Roman"/>
-          <w:color w:val="EE0000"/>
-        </w:rPr>
-        <w:t>,</w:t>
-      </w:r>
-      <w:r>
-        <w:rPr>
-          <w:rFonts w:ascii="Times New Roman" w:hAnsi="Times New Roman"/>
-          <w:color w:val="EE0000"/>
-        </w:rPr>
-        <w:t xml:space="preserve"> que son los que siguen.]</w:t>
-      </w:r>
-    </w:p>
-    <w:p>
-      <w:pPr>
-        <w:rPr>
-          <w:rFonts w:ascii="Times New Roman" w:hAnsi="Times New Roman"/>
-        </w:rPr>
-      </w:pPr>
+          <w:rFonts w:ascii="Times New Roman" w:hAnsi="Times New Roman" w:cs="Times New Roman"/>
+        </w:rPr>
+        <w:t>l</w:t>
+      </w:r>
+      <w:r>
+        <w:rPr>
+          <w:rFonts w:ascii="Times New Roman" w:hAnsi="Times New Roman" w:cs="Times New Roman"/>
+        </w:rPr>
+        <w:t>a</w:t>
+      </w:r>
+      <w:r>
+        <w:rPr>
+          <w:rFonts w:ascii="Times New Roman" w:hAnsi="Times New Roman" w:cs="Times New Roman"/>
+        </w:rPr>
+        <w:t xml:space="preserve"> </w:t>
+      </w:r>
+      <w:bookmarkEnd w:id="34"/>
+      <w:bookmarkEnd w:id="35"/>
+      <w:r>
+        <w:rPr>
+          <w:rFonts w:ascii="Times New Roman" w:hAnsi="Times New Roman" w:cs="Times New Roman"/>
+        </w:rPr>
+        <w:t>Aplicación</w:t>
+      </w:r>
+      <w:bookmarkEnd w:id="36"/>
+    </w:p>
+    <w:p>
+      <w:pPr>
+        <w:rPr>
+          <w:rFonts w:ascii="Times New Roman" w:hAnsi="Times New Roman"/>
+          <w:color w:val="EE0000"/>
+        </w:rPr>
+      </w:pPr>
+      <w:r>
+        <w:rPr>
+          <w:rFonts w:ascii="Times New Roman" w:hAnsi="Times New Roman"/>
+          <w:color w:val="EE0000"/>
+        </w:rPr>
+        <w:t>[</w:t>
+      </w:r>
+      <w:r>
+        <w:rPr>
+          <w:rFonts w:ascii="Times New Roman" w:hAnsi="Times New Roman"/>
+          <w:color w:val="EE0000"/>
+        </w:rPr>
+        <w:t>Este apartado debe proporcionar un resumen de las principales funciones que ejecutará la aplicación, sin indicar la gran cantidad de detalles que pueda requerir cada una de esas funciones.</w:t>
+      </w:r>
+    </w:p>
+    <w:p>
+      <w:pPr>
+        <w:rPr>
+          <w:rFonts w:ascii="Times New Roman" w:hAnsi="Times New Roman"/>
+          <w:color w:val="EE0000"/>
+        </w:rPr>
+      </w:pPr>
+      <w:r>
+        <w:rPr>
+          <w:rFonts w:ascii="Times New Roman" w:hAnsi="Times New Roman"/>
+          <w:color w:val="EE0000"/>
+        </w:rPr>
+        <w:t>A veces el resumen de funciones que se necesita para este apartado puede tomarse directamente de una especificación de nivel superior (si existe) que asigna funciones particulares para la aplicación. Téngase en cuenta que por motivos de claridad</w:t>
+      </w:r>
+    </w:p>
+    <w:p>
+      <w:pPr>
+        <w:rPr>
+          <w:rFonts w:ascii="Times New Roman" w:hAnsi="Times New Roman"/>
+          <w:color w:val="EE0000"/>
+        </w:rPr>
+      </w:pPr>
+      <w:r>
+        <w:rPr>
+          <w:rFonts w:ascii="Times New Roman" w:hAnsi="Times New Roman"/>
+          <w:color w:val="EE0000"/>
+        </w:rPr>
+        <w:t>a) Las funciones deben organizarse de una manera que haga que la lista de funciones sea comprensible para el cliente o para cualquier otra persona que lea el documento por primera vez.</w:t>
+      </w:r>
+    </w:p>
+    <w:p>
+      <w:pPr>
+        <w:rPr>
+          <w:rFonts w:ascii="Times New Roman" w:hAnsi="Times New Roman"/>
+          <w:color w:val="EE0000"/>
+        </w:rPr>
+      </w:pPr>
+      <w:r>
+        <w:rPr>
+          <w:rFonts w:ascii="Times New Roman" w:hAnsi="Times New Roman"/>
+          <w:color w:val="EE0000"/>
+        </w:rPr>
+        <w:t>b) Pueden utilizarse formas textuales o gráficas para mostrar las diferentes funciones y sus relaciones. Con un esquema tal, no se pretende mostrar el diseño de un producto, sino simplemente las relaciones lógicas entre las funciones.]</w:t>
+      </w:r>
     </w:p>
     <w:p>
       <w:pPr>
@@ -5583,265 +5882,18 @@
           <w:rFonts w:ascii="Times New Roman" w:hAnsi="Times New Roman" w:cs="Times New Roman"/>
         </w:rPr>
       </w:pPr>
-      <w:bookmarkStart w:id="32" w:name="_Toc22529458"/>
-      <w:bookmarkStart w:id="33" w:name="_Toc85989829"/>
-      <w:bookmarkStart w:id="34" w:name="_Toc77242282"/>
+      <w:bookmarkStart w:id="37" w:name="_Toc22529460"/>
+      <w:bookmarkStart w:id="38" w:name="_Toc85989831"/>
+      <w:bookmarkStart w:id="39" w:name="_Toc77242284"/>
       <w:r>
         <w:rPr>
           <w:rFonts w:ascii="Times New Roman" w:hAnsi="Times New Roman" w:cs="Times New Roman"/>
         </w:rPr>
-        <w:t>Perspectiva de</w:t>
-      </w:r>
-      <w:r>
-        <w:rPr>
-          <w:rFonts w:ascii="Times New Roman" w:hAnsi="Times New Roman" w:cs="Times New Roman"/>
-        </w:rPr>
-        <w:t xml:space="preserve"> </w:t>
-      </w:r>
-      <w:r>
-        <w:rPr>
-          <w:rFonts w:ascii="Times New Roman" w:hAnsi="Times New Roman" w:cs="Times New Roman"/>
-        </w:rPr>
-        <w:t>l</w:t>
-      </w:r>
-      <w:r>
-        <w:rPr>
-          <w:rFonts w:ascii="Times New Roman" w:hAnsi="Times New Roman" w:cs="Times New Roman"/>
-        </w:rPr>
-        <w:t>a</w:t>
-      </w:r>
-      <w:r>
-        <w:rPr>
-          <w:rFonts w:ascii="Times New Roman" w:hAnsi="Times New Roman" w:cs="Times New Roman"/>
-        </w:rPr>
-        <w:t xml:space="preserve"> </w:t>
-      </w:r>
-      <w:bookmarkEnd w:id="32"/>
-      <w:bookmarkEnd w:id="33"/>
-      <w:r>
-        <w:rPr>
-          <w:rFonts w:ascii="Times New Roman" w:hAnsi="Times New Roman" w:cs="Times New Roman"/>
-        </w:rPr>
-        <w:t>Aplicación</w:t>
-      </w:r>
-      <w:bookmarkEnd w:id="34"/>
-    </w:p>
-    <w:p>
-      <w:pPr>
-        <w:rPr>
-          <w:rFonts w:ascii="Times New Roman" w:hAnsi="Times New Roman"/>
-          <w:color w:val="EE0000"/>
-        </w:rPr>
-      </w:pPr>
-      <w:r>
-        <w:rPr>
-          <w:rFonts w:ascii="Times New Roman" w:hAnsi="Times New Roman"/>
-          <w:color w:val="EE0000"/>
-        </w:rPr>
-        <w:t>[</w:t>
-      </w:r>
-      <w:r>
-        <w:rPr>
-          <w:rFonts w:ascii="Times New Roman" w:hAnsi="Times New Roman"/>
-          <w:color w:val="EE0000"/>
-        </w:rPr>
-        <w:t>Este apartado debe poner la aplicación en perspectiva con otros productos relacionados. Si el producto es totalmente autónomo e independiente, se debe indicar aquí. Si se define una aplicación que es un componente de un sistema más grande, como ocurre con frecuencia, entonces en este inciso se debe relacionar los requerimientos del sistema más grande a la funcionalidad de la aplicación y debe identificar las interfaces entre ese sistema y la aplicación. Puede ser útil un diagrama de bloques que muestre los principales componentes del sistema más grande, las interconexiones y las interfaces externas.</w:t>
-      </w:r>
-    </w:p>
-    <w:p>
-      <w:pPr>
-        <w:rPr>
-          <w:rFonts w:ascii="Times New Roman" w:hAnsi="Times New Roman"/>
-          <w:color w:val="EE0000"/>
-        </w:rPr>
-      </w:pPr>
-      <w:r>
-        <w:rPr>
-          <w:rFonts w:ascii="Times New Roman" w:hAnsi="Times New Roman"/>
-          <w:color w:val="EE0000"/>
-        </w:rPr>
-        <w:t>Si son necesarios más detalles, recurrir al IEEE Std-830</w:t>
-      </w:r>
-      <w:r>
-        <w:rPr>
-          <w:rFonts w:ascii="Times New Roman" w:hAnsi="Times New Roman"/>
-          <w:color w:val="EE0000"/>
-        </w:rPr>
-        <w:t>-1998.]</w:t>
-      </w:r>
-    </w:p>
-    <w:p>
-      <w:pPr>
-        <w:rPr>
-          <w:rFonts w:ascii="Times New Roman" w:hAnsi="Times New Roman"/>
-        </w:rPr>
-      </w:pPr>
-    </w:p>
-    <w:p>
-      <w:pPr>
-        <w:rPr>
-          <w:rFonts w:ascii="Times New Roman" w:hAnsi="Times New Roman"/>
-        </w:rPr>
-      </w:pPr>
-    </w:p>
-    <w:p>
-      <w:pPr>
-        <w:rPr>
-          <w:rFonts w:ascii="Times New Roman" w:hAnsi="Times New Roman"/>
-        </w:rPr>
-      </w:pPr>
-    </w:p>
-    <w:p>
-      <w:pPr>
-        <w:pStyle w:val="Ttulo2"/>
-        <w:rPr>
-          <w:rFonts w:ascii="Times New Roman" w:hAnsi="Times New Roman" w:cs="Times New Roman"/>
-        </w:rPr>
-      </w:pPr>
-      <w:bookmarkStart w:id="35" w:name="_Toc22529459"/>
-      <w:bookmarkStart w:id="36" w:name="_Toc85989830"/>
-      <w:bookmarkStart w:id="37" w:name="_Toc77242283"/>
-      <w:r>
-        <w:rPr>
-          <w:rFonts w:ascii="Times New Roman" w:hAnsi="Times New Roman" w:cs="Times New Roman"/>
-        </w:rPr>
-        <w:t>Funciones de</w:t>
-      </w:r>
-      <w:r>
-        <w:rPr>
-          <w:rFonts w:ascii="Times New Roman" w:hAnsi="Times New Roman" w:cs="Times New Roman"/>
-        </w:rPr>
-        <w:t xml:space="preserve"> </w:t>
-      </w:r>
-      <w:r>
-        <w:rPr>
-          <w:rFonts w:ascii="Times New Roman" w:hAnsi="Times New Roman" w:cs="Times New Roman"/>
-        </w:rPr>
-        <w:t>l</w:t>
-      </w:r>
-      <w:r>
-        <w:rPr>
-          <w:rFonts w:ascii="Times New Roman" w:hAnsi="Times New Roman" w:cs="Times New Roman"/>
-        </w:rPr>
-        <w:t>a</w:t>
-      </w:r>
-      <w:r>
-        <w:rPr>
-          <w:rFonts w:ascii="Times New Roman" w:hAnsi="Times New Roman" w:cs="Times New Roman"/>
-        </w:rPr>
-        <w:t xml:space="preserve"> </w:t>
-      </w:r>
-      <w:bookmarkEnd w:id="35"/>
-      <w:bookmarkEnd w:id="36"/>
-      <w:r>
-        <w:rPr>
-          <w:rFonts w:ascii="Times New Roman" w:hAnsi="Times New Roman" w:cs="Times New Roman"/>
-        </w:rPr>
-        <w:t>Aplicación</w:t>
+        <w:t>Características de los Usuarios</w:t>
       </w:r>
       <w:bookmarkEnd w:id="37"/>
-    </w:p>
-    <w:p>
-      <w:pPr>
-        <w:rPr>
-          <w:rFonts w:ascii="Times New Roman" w:hAnsi="Times New Roman"/>
-          <w:color w:val="EE0000"/>
-        </w:rPr>
-      </w:pPr>
-      <w:r>
-        <w:rPr>
-          <w:rFonts w:ascii="Times New Roman" w:hAnsi="Times New Roman"/>
-          <w:color w:val="EE0000"/>
-        </w:rPr>
-        <w:t>[</w:t>
-      </w:r>
-      <w:r>
-        <w:rPr>
-          <w:rFonts w:ascii="Times New Roman" w:hAnsi="Times New Roman"/>
-          <w:color w:val="EE0000"/>
-        </w:rPr>
-        <w:t>Este apartado debe proporcionar un resumen de las principales funciones que ejecutará la aplicación, sin indicar la gran cantidad de detalles que pueda requerir cada una de esas funciones.</w:t>
-      </w:r>
-    </w:p>
-    <w:p>
-      <w:pPr>
-        <w:rPr>
-          <w:rFonts w:ascii="Times New Roman" w:hAnsi="Times New Roman"/>
-          <w:color w:val="EE0000"/>
-        </w:rPr>
-      </w:pPr>
-      <w:r>
-        <w:rPr>
-          <w:rFonts w:ascii="Times New Roman" w:hAnsi="Times New Roman"/>
-          <w:color w:val="EE0000"/>
-        </w:rPr>
-        <w:t>A veces el resumen de funciones que se necesita para este apartado puede tomarse directamente de una especificación de nivel superior (si existe) que asigna funciones particulares para la aplicación. Téngase en cuenta que por motivos de claridad</w:t>
-      </w:r>
-    </w:p>
-    <w:p>
-      <w:pPr>
-        <w:rPr>
-          <w:rFonts w:ascii="Times New Roman" w:hAnsi="Times New Roman"/>
-          <w:color w:val="EE0000"/>
-        </w:rPr>
-      </w:pPr>
-      <w:r>
-        <w:rPr>
-          <w:rFonts w:ascii="Times New Roman" w:hAnsi="Times New Roman"/>
-          <w:color w:val="EE0000"/>
-        </w:rPr>
-        <w:lastRenderedPageBreak/>
-        <w:t>a) Las funciones deben organizarse de una manera que haga que la lista de funciones sea comprensible para el cliente o para cualquier otra persona que lea el documento por primera vez.</w:t>
-      </w:r>
-    </w:p>
-    <w:p>
-      <w:pPr>
-        <w:rPr>
-          <w:rFonts w:ascii="Times New Roman" w:hAnsi="Times New Roman"/>
-          <w:color w:val="EE0000"/>
-        </w:rPr>
-      </w:pPr>
-      <w:r>
-        <w:rPr>
-          <w:rFonts w:ascii="Times New Roman" w:hAnsi="Times New Roman"/>
-          <w:color w:val="EE0000"/>
-        </w:rPr>
-        <w:t>b) Pueden utilizarse formas textuales o gráficas para mostrar las diferentes funciones y sus relaciones. Con un esquema tal, no se pretende mostrar el diseño de un producto, sino simplemente las relaciones lógicas entre las funciones.]</w:t>
-      </w:r>
-    </w:p>
-    <w:p>
-      <w:pPr>
-        <w:rPr>
-          <w:rFonts w:ascii="Times New Roman" w:hAnsi="Times New Roman"/>
-        </w:rPr>
-      </w:pPr>
-    </w:p>
-    <w:p>
-      <w:pPr>
-        <w:rPr>
-          <w:rFonts w:ascii="Times New Roman" w:hAnsi="Times New Roman"/>
-        </w:rPr>
-      </w:pPr>
-    </w:p>
-    <w:p>
-      <w:pPr>
-        <w:pStyle w:val="Ttulo2"/>
-        <w:rPr>
-          <w:rFonts w:ascii="Times New Roman" w:hAnsi="Times New Roman" w:cs="Times New Roman"/>
-        </w:rPr>
-      </w:pPr>
-      <w:bookmarkStart w:id="38" w:name="_Toc22529460"/>
-      <w:bookmarkStart w:id="39" w:name="_Toc85989831"/>
-      <w:bookmarkStart w:id="40" w:name="_Toc77242284"/>
-      <w:r>
-        <w:rPr>
-          <w:rFonts w:ascii="Times New Roman" w:hAnsi="Times New Roman" w:cs="Times New Roman"/>
-        </w:rPr>
-        <w:t>Características de los Usuarios</w:t>
-      </w:r>
       <w:bookmarkEnd w:id="38"/>
       <w:bookmarkEnd w:id="39"/>
-      <w:bookmarkEnd w:id="40"/>
     </w:p>
     <w:p>
       <w:pPr>
@@ -5880,9 +5932,9 @@
           <w:lang w:val="es-ES"/>
         </w:rPr>
       </w:pPr>
-      <w:bookmarkStart w:id="41" w:name="_Toc22529461"/>
-      <w:bookmarkStart w:id="42" w:name="_Toc85989832"/>
-      <w:bookmarkStart w:id="43" w:name="_Toc77242285"/>
+      <w:bookmarkStart w:id="40" w:name="_Toc22529461"/>
+      <w:bookmarkStart w:id="41" w:name="_Toc85989832"/>
+      <w:bookmarkStart w:id="42" w:name="_Toc77242285"/>
       <w:r>
         <w:rPr>
           <w:rFonts w:ascii="Times New Roman" w:hAnsi="Times New Roman" w:cs="Times New Roman"/>
@@ -5890,23 +5942,31 @@
         </w:rPr>
         <w:t>Restricciones</w:t>
       </w:r>
+      <w:bookmarkEnd w:id="40"/>
       <w:bookmarkEnd w:id="41"/>
       <w:bookmarkEnd w:id="42"/>
-      <w:bookmarkEnd w:id="43"/>
-    </w:p>
-    <w:p>
-      <w:pPr>
-        <w:rPr>
-          <w:rFonts w:ascii="Times New Roman" w:hAnsi="Times New Roman"/>
-          <w:color w:val="EE0000"/>
-        </w:rPr>
-      </w:pPr>
-      <w:r>
-        <w:rPr>
-          <w:rFonts w:ascii="Times New Roman" w:hAnsi="Times New Roman"/>
-          <w:color w:val="EE0000"/>
-        </w:rPr>
-        <w:t>[Este apartado debe proporcionar una descripción general de cualquier otra cuestión que limite las opciones del desarrollador. Se podría incluir: a) políticas regulatorias; b) limitaciones de hardware (por ejemplo, requerimientos de sincronización de señales); c) interfaces a otras aplicaciones; d) operación paralela; e) funciones de auditoría; f) funciones de control; g) requerimientos de lenguajes de alto nivel; h) protocolos; i) requerimientos de confiabilidad; j) criticidad de la aplicación; k) consideraciones de seguridad.]</w:t>
+    </w:p>
+    <w:p>
+      <w:pPr>
+        <w:rPr>
+          <w:rFonts w:ascii="Times New Roman" w:hAnsi="Times New Roman"/>
+          <w:color w:val="EE0000"/>
+        </w:rPr>
+      </w:pPr>
+      <w:r>
+        <w:rPr>
+          <w:rFonts w:ascii="Times New Roman" w:hAnsi="Times New Roman"/>
+          <w:color w:val="EE0000"/>
+        </w:rPr>
+        <w:t xml:space="preserve">[Este apartado debe proporcionar una descripción general de cualquier otra cuestión que limite las opciones del desarrollador. Se podría incluir: a) políticas regulatorias; b) </w:t>
+      </w:r>
+      <w:r>
+        <w:rPr>
+          <w:rFonts w:ascii="Times New Roman" w:hAnsi="Times New Roman"/>
+          <w:color w:val="EE0000"/>
+        </w:rPr>
+        <w:lastRenderedPageBreak/>
+        <w:t>limitaciones de hardware (por ejemplo, requerimientos de sincronización de señales); c) interfaces a otras aplicaciones; d) operación paralela; e) funciones de auditoría; f) funciones de control; g) requerimientos de lenguajes de alto nivel; h) protocolos; i) requerimientos de confiabilidad; j) criticidad de la aplicación; k) consideraciones de seguridad.]</w:t>
       </w:r>
     </w:p>
     <w:p>
@@ -5938,9 +5998,9 @@
           <w:lang w:val="es-ES"/>
         </w:rPr>
       </w:pPr>
-      <w:bookmarkStart w:id="44" w:name="_Toc22529462"/>
-      <w:bookmarkStart w:id="45" w:name="_Toc85989833"/>
-      <w:bookmarkStart w:id="46" w:name="_Toc77242286"/>
+      <w:bookmarkStart w:id="43" w:name="_Toc22529462"/>
+      <w:bookmarkStart w:id="44" w:name="_Toc85989833"/>
+      <w:bookmarkStart w:id="45" w:name="_Toc77242286"/>
       <w:r>
         <w:rPr>
           <w:rFonts w:ascii="Times New Roman" w:hAnsi="Times New Roman" w:cs="Times New Roman"/>
@@ -5948,39 +6008,23 @@
         </w:rPr>
         <w:t>Suposiciones y Dependencias</w:t>
       </w:r>
+      <w:bookmarkEnd w:id="43"/>
       <w:bookmarkEnd w:id="44"/>
       <w:bookmarkEnd w:id="45"/>
-      <w:bookmarkEnd w:id="46"/>
-    </w:p>
-    <w:p>
-      <w:pPr>
-        <w:rPr>
-          <w:rFonts w:ascii="Times New Roman" w:hAnsi="Times New Roman"/>
-          <w:color w:val="EE0000"/>
-        </w:rPr>
-      </w:pPr>
-      <w:r>
-        <w:rPr>
-          <w:rFonts w:ascii="Times New Roman" w:hAnsi="Times New Roman"/>
-          <w:color w:val="EE0000"/>
-        </w:rPr>
-        <w:t xml:space="preserve">[Este apartado debe enumerar cada uno de los factores que afectan los requerimientos establecidos. Estos factores no son restricciones de </w:t>
-      </w:r>
-      <w:proofErr w:type="gramStart"/>
-      <w:r>
-        <w:rPr>
-          <w:rFonts w:ascii="Times New Roman" w:hAnsi="Times New Roman"/>
-          <w:color w:val="EE0000"/>
-        </w:rPr>
-        <w:t>diseño</w:t>
-      </w:r>
-      <w:proofErr w:type="gramEnd"/>
-      <w:r>
-        <w:rPr>
-          <w:rFonts w:ascii="Times New Roman" w:hAnsi="Times New Roman"/>
-          <w:color w:val="EE0000"/>
-        </w:rPr>
-        <w:t xml:space="preserve"> sino que, por el contrario, cualquier cambio en ellos que podría afectar los requerimientos. Por ejemplo, una hipótesis puede ser que un sistema operativo específico estará disponible para la aplicación. Si, de hecho, el sistema operativo no está disponible, el documento tendrá que cambiar en consecuencia.]</w:t>
+    </w:p>
+    <w:p>
+      <w:pPr>
+        <w:rPr>
+          <w:rFonts w:ascii="Times New Roman" w:hAnsi="Times New Roman"/>
+          <w:color w:val="EE0000"/>
+        </w:rPr>
+      </w:pPr>
+      <w:r>
+        <w:rPr>
+          <w:rFonts w:ascii="Times New Roman" w:hAnsi="Times New Roman"/>
+          <w:color w:val="EE0000"/>
+        </w:rPr>
+        <w:t>[Este apartado debe enumerar cada uno de los factores que afectan los requerimientos establecidos. Estos factores no son restricciones de diseño sino que, por el contrario, cualquier cambio en ellos que podría afectar los requerimientos. Por ejemplo, una hipótesis puede ser que un sistema operativo específico estará disponible para la aplicación. Si, de hecho, el sistema operativo no está disponible, el documento tendrá que cambiar en consecuencia.]</w:t>
       </w:r>
     </w:p>
     <w:p>
@@ -6012,7 +6056,7 @@
           <w:lang w:val="es-ES"/>
         </w:rPr>
       </w:pPr>
-      <w:bookmarkStart w:id="47" w:name="_Toc77242287"/>
+      <w:bookmarkStart w:id="46" w:name="_Toc77242287"/>
       <w:r>
         <w:rPr>
           <w:rFonts w:ascii="Times New Roman" w:hAnsi="Times New Roman" w:cs="Times New Roman"/>
@@ -6027,64 +6071,63 @@
         </w:rPr>
         <w:t xml:space="preserve"> Diferidos</w:t>
       </w:r>
+      <w:bookmarkEnd w:id="46"/>
+    </w:p>
+    <w:p>
+      <w:pPr>
+        <w:rPr>
+          <w:rFonts w:ascii="Times New Roman" w:hAnsi="Times New Roman"/>
+          <w:color w:val="EE0000"/>
+        </w:rPr>
+      </w:pPr>
+      <w:r>
+        <w:rPr>
+          <w:rFonts w:ascii="Times New Roman" w:hAnsi="Times New Roman"/>
+          <w:color w:val="EE0000"/>
+        </w:rPr>
+        <w:t>[Este apartado debe identificar los requerimientos que pueden postergarse para versiones futuras de la aplicación.]</w:t>
+      </w:r>
+    </w:p>
+    <w:p>
+      <w:pPr>
+        <w:rPr>
+          <w:rFonts w:ascii="Times New Roman" w:hAnsi="Times New Roman"/>
+        </w:rPr>
+      </w:pPr>
+    </w:p>
+    <w:p>
+      <w:pPr>
+        <w:rPr>
+          <w:rFonts w:ascii="Times New Roman" w:hAnsi="Times New Roman"/>
+        </w:rPr>
+      </w:pPr>
+    </w:p>
+    <w:p>
+      <w:pPr>
+        <w:rPr>
+          <w:rFonts w:ascii="Times New Roman" w:hAnsi="Times New Roman"/>
+        </w:rPr>
+      </w:pPr>
+    </w:p>
+    <w:p>
+      <w:pPr>
+        <w:pStyle w:val="Ttulo1"/>
+        <w:rPr>
+          <w:rFonts w:ascii="Times New Roman" w:hAnsi="Times New Roman" w:cs="Times New Roman"/>
+        </w:rPr>
+      </w:pPr>
+      <w:bookmarkStart w:id="47" w:name="_Toc22529465"/>
+      <w:bookmarkStart w:id="48" w:name="_Toc85989836"/>
+      <w:bookmarkStart w:id="49" w:name="_Toc77242288"/>
+      <w:r>
+        <w:rPr>
+          <w:rFonts w:ascii="Times New Roman" w:hAnsi="Times New Roman" w:cs="Times New Roman"/>
+        </w:rPr>
+        <w:t>Requerimientos específicos</w:t>
+      </w:r>
       <w:bookmarkEnd w:id="47"/>
-    </w:p>
-    <w:p>
-      <w:pPr>
-        <w:rPr>
-          <w:rFonts w:ascii="Times New Roman" w:hAnsi="Times New Roman"/>
-          <w:color w:val="EE0000"/>
-        </w:rPr>
-      </w:pPr>
-      <w:r>
-        <w:rPr>
-          <w:rFonts w:ascii="Times New Roman" w:hAnsi="Times New Roman"/>
-          <w:color w:val="EE0000"/>
-        </w:rPr>
-        <w:t>[Este apartado debe identificar los requerimientos que pueden postergarse para versiones futuras de la aplicación.]</w:t>
-      </w:r>
-    </w:p>
-    <w:p>
-      <w:pPr>
-        <w:rPr>
-          <w:rFonts w:ascii="Times New Roman" w:hAnsi="Times New Roman"/>
-        </w:rPr>
-      </w:pPr>
-    </w:p>
-    <w:p>
-      <w:pPr>
-        <w:rPr>
-          <w:rFonts w:ascii="Times New Roman" w:hAnsi="Times New Roman"/>
-        </w:rPr>
-      </w:pPr>
-    </w:p>
-    <w:p>
-      <w:pPr>
-        <w:rPr>
-          <w:rFonts w:ascii="Times New Roman" w:hAnsi="Times New Roman"/>
-        </w:rPr>
-      </w:pPr>
-    </w:p>
-    <w:p>
-      <w:pPr>
-        <w:pStyle w:val="Ttulo1"/>
-        <w:rPr>
-          <w:rFonts w:ascii="Times New Roman" w:hAnsi="Times New Roman" w:cs="Times New Roman"/>
-        </w:rPr>
-      </w:pPr>
-      <w:bookmarkStart w:id="48" w:name="_Toc22529465"/>
-      <w:bookmarkStart w:id="49" w:name="_Toc85989836"/>
-      <w:bookmarkStart w:id="50" w:name="_Toc77242288"/>
-      <w:r>
-        <w:rPr>
-          <w:rFonts w:ascii="Times New Roman" w:hAnsi="Times New Roman" w:cs="Times New Roman"/>
-        </w:rPr>
-        <w:lastRenderedPageBreak/>
-        <w:t>Requerimientos específicos</w:t>
-      </w:r>
       <w:bookmarkEnd w:id="48"/>
       <w:bookmarkEnd w:id="49"/>
-      <w:bookmarkEnd w:id="50"/>
     </w:p>
     <w:p>
       <w:pPr>
@@ -6151,13 +6194,23 @@
         </w:rPr>
         <w:t xml:space="preserve"> </w:t>
       </w:r>
-      <w:r>
-        <w:rPr>
-          <w:rFonts w:ascii="Times New Roman" w:hAnsi="Times New Roman"/>
-          <w:color w:val="EE0000"/>
-          <w:lang w:val="en-US"/>
-        </w:rPr>
-        <w:t>Kappel, G</w:t>
+      <w:proofErr w:type="spellStart"/>
+      <w:r>
+        <w:rPr>
+          <w:rFonts w:ascii="Times New Roman" w:hAnsi="Times New Roman"/>
+          <w:color w:val="EE0000"/>
+          <w:lang w:val="en-US"/>
+        </w:rPr>
+        <w:t>Kappel</w:t>
+      </w:r>
+      <w:proofErr w:type="spellEnd"/>
+      <w:r>
+        <w:rPr>
+          <w:rFonts w:ascii="Times New Roman" w:hAnsi="Times New Roman"/>
+          <w:color w:val="EE0000"/>
+          <w:lang w:val="en-US"/>
+        </w:rPr>
+        <w:t>, G</w:t>
       </w:r>
       <w:r>
         <w:rPr>
@@ -6474,7 +6527,7 @@
           <w:lang w:val="es-ES"/>
         </w:rPr>
       </w:pPr>
-      <w:bookmarkStart w:id="51" w:name="_Toc77242289"/>
+      <w:bookmarkStart w:id="50" w:name="_Toc77242289"/>
       <w:r>
         <w:rPr>
           <w:rFonts w:ascii="Times New Roman" w:hAnsi="Times New Roman" w:cs="Times New Roman"/>
@@ -6482,7 +6535,7 @@
         </w:rPr>
         <w:t>Requerimientos</w:t>
       </w:r>
-      <w:bookmarkEnd w:id="51"/>
+      <w:bookmarkEnd w:id="50"/>
       <w:r>
         <w:rPr>
           <w:rFonts w:ascii="Times New Roman" w:hAnsi="Times New Roman" w:cs="Times New Roman"/>
@@ -6592,7 +6645,7 @@
           <w:lang w:val="es-ES"/>
         </w:rPr>
       </w:pPr>
-      <w:bookmarkStart w:id="52" w:name="_Toc77242290"/>
+      <w:bookmarkStart w:id="51" w:name="_Toc77242290"/>
       <w:proofErr w:type="spellStart"/>
       <w:r>
         <w:rPr>
@@ -6607,66 +6660,75 @@
           <w:rFonts w:ascii="Times New Roman" w:hAnsi="Times New Roman" w:cs="Times New Roman"/>
           <w:lang w:val="es-ES"/>
         </w:rPr>
-        <w:t xml:space="preserve"> Backlog</w:t>
-      </w:r>
-      <w:bookmarkEnd w:id="52"/>
-    </w:p>
-    <w:p>
-      <w:pPr>
-        <w:rPr>
-          <w:rFonts w:ascii="Times New Roman" w:hAnsi="Times New Roman"/>
-          <w:color w:val="EE0000"/>
-        </w:rPr>
-      </w:pPr>
-      <w:r>
-        <w:rPr>
-          <w:rFonts w:ascii="Times New Roman" w:hAnsi="Times New Roman"/>
-          <w:color w:val="EE0000"/>
-        </w:rPr>
-        <w:t>[Lista con todos los requerimientos iniciales del producto que se va a desarrollar que identifique las necesidades del producto para lograr su máxima utilidad. Asimismo, contiene la descripción de las tareas y subtareas que se van a realizar para la ejecución de cada requisito, mismas que se organizarán en función de sus prioridades. Además, la pila de producto también indica una estimación del tiempo en la que cada tarea se va a desarrollar y el valor que cada una le da al producto.]</w:t>
-      </w:r>
-    </w:p>
-    <w:p>
-      <w:pPr>
-        <w:rPr>
-          <w:rFonts w:ascii="Times New Roman" w:hAnsi="Times New Roman"/>
-          <w:color w:val="EE0000"/>
-        </w:rPr>
-      </w:pPr>
-    </w:p>
-    <w:p>
-      <w:pPr>
-        <w:pStyle w:val="Ttulo3"/>
+        <w:t xml:space="preserve"> </w:t>
+      </w:r>
+      <w:proofErr w:type="spellStart"/>
+      <w:r>
         <w:rPr>
           <w:rFonts w:ascii="Times New Roman" w:hAnsi="Times New Roman" w:cs="Times New Roman"/>
           <w:lang w:val="es-ES"/>
         </w:rPr>
-      </w:pPr>
-      <w:bookmarkStart w:id="53" w:name="_Toc77242291"/>
-      <w:r>
+        <w:t>Backlog</w:t>
+      </w:r>
+      <w:bookmarkEnd w:id="51"/>
+      <w:proofErr w:type="spellEnd"/>
+    </w:p>
+    <w:p>
+      <w:pPr>
+        <w:rPr>
+          <w:rFonts w:ascii="Times New Roman" w:hAnsi="Times New Roman"/>
+          <w:color w:val="EE0000"/>
+        </w:rPr>
+      </w:pPr>
+      <w:r>
+        <w:rPr>
+          <w:rFonts w:ascii="Times New Roman" w:hAnsi="Times New Roman"/>
+          <w:color w:val="EE0000"/>
+        </w:rPr>
+        <w:t>[Lista con todos los requerimientos iniciales del producto que se va a desarrollar que identifique las necesidades del producto para lograr su máxima utilidad. Asimismo, contiene la descripción de las tareas y subtareas que se van a realizar para la ejecución de cada requisito, mismas que se organizarán en función de sus prioridades. Además, la pila de producto también indica una estimación del tiempo en la que cada tarea se va a desarrollar y el valor que cada una le da al producto.]</w:t>
+      </w:r>
+    </w:p>
+    <w:p>
+      <w:pPr>
+        <w:rPr>
+          <w:rFonts w:ascii="Times New Roman" w:hAnsi="Times New Roman"/>
+          <w:color w:val="EE0000"/>
+        </w:rPr>
+      </w:pPr>
+    </w:p>
+    <w:p>
+      <w:pPr>
+        <w:pStyle w:val="Ttulo3"/>
         <w:rPr>
           <w:rFonts w:ascii="Times New Roman" w:hAnsi="Times New Roman" w:cs="Times New Roman"/>
           <w:lang w:val="es-ES"/>
         </w:rPr>
-        <w:t xml:space="preserve">Ciclo de </w:t>
-      </w:r>
-      <w:proofErr w:type="spellStart"/>
+      </w:pPr>
+      <w:bookmarkStart w:id="52" w:name="_Toc77242291"/>
       <w:r>
         <w:rPr>
           <w:rFonts w:ascii="Times New Roman" w:hAnsi="Times New Roman" w:cs="Times New Roman"/>
           <w:lang w:val="es-ES"/>
         </w:rPr>
-        <w:t>Sprints</w:t>
-      </w:r>
-      <w:proofErr w:type="spellEnd"/>
+        <w:t xml:space="preserve">Ciclo de </w:t>
+      </w:r>
+      <w:proofErr w:type="spellStart"/>
       <w:r>
         <w:rPr>
           <w:rFonts w:ascii="Times New Roman" w:hAnsi="Times New Roman" w:cs="Times New Roman"/>
           <w:lang w:val="es-ES"/>
         </w:rPr>
+        <w:t>Sprints</w:t>
+      </w:r>
+      <w:proofErr w:type="spellEnd"/>
+      <w:r>
+        <w:rPr>
+          <w:rFonts w:ascii="Times New Roman" w:hAnsi="Times New Roman" w:cs="Times New Roman"/>
+          <w:lang w:val="es-ES"/>
+        </w:rPr>
         <w:t xml:space="preserve"> del proyecto</w:t>
       </w:r>
-      <w:bookmarkEnd w:id="53"/>
+      <w:bookmarkEnd w:id="52"/>
     </w:p>
     <w:p>
       <w:pPr>
@@ -6719,7 +6781,7 @@
           <w:lang w:val="es-ES"/>
         </w:rPr>
       </w:pPr>
-      <w:bookmarkStart w:id="54" w:name="_Toc77242292"/>
+      <w:bookmarkStart w:id="53" w:name="_Toc77242292"/>
       <w:r>
         <w:rPr>
           <w:rFonts w:ascii="Times New Roman" w:hAnsi="Times New Roman" w:cs="Times New Roman"/>
@@ -6727,7 +6789,7 @@
         </w:rPr>
         <w:t>Sprint Backlog</w:t>
       </w:r>
-      <w:bookmarkEnd w:id="54"/>
+      <w:bookmarkEnd w:id="53"/>
     </w:p>
     <w:p>
       <w:pPr>
@@ -6757,7 +6819,23 @@
           <w:rFonts w:ascii="Times New Roman" w:hAnsi="Times New Roman"/>
           <w:color w:val="EE0000"/>
         </w:rPr>
-        <w:t xml:space="preserve"> Backlog para ser desarrollados en el día a día en los diferentes </w:t>
+        <w:t xml:space="preserve"> </w:t>
+      </w:r>
+      <w:proofErr w:type="spellStart"/>
+      <w:r>
+        <w:rPr>
+          <w:rFonts w:ascii="Times New Roman" w:hAnsi="Times New Roman"/>
+          <w:color w:val="EE0000"/>
+        </w:rPr>
+        <w:t>Backlog</w:t>
+      </w:r>
+      <w:proofErr w:type="spellEnd"/>
+      <w:r>
+        <w:rPr>
+          <w:rFonts w:ascii="Times New Roman" w:hAnsi="Times New Roman"/>
+          <w:color w:val="EE0000"/>
+        </w:rPr>
+        <w:t xml:space="preserve"> para ser desarrollados en el día a día en los diferentes </w:t>
       </w:r>
       <w:proofErr w:type="spellStart"/>
       <w:r>
@@ -6792,7 +6870,7 @@
           <w:lang w:val="es-ES"/>
         </w:rPr>
       </w:pPr>
-      <w:bookmarkStart w:id="55" w:name="_Toc77242293"/>
+      <w:bookmarkStart w:id="54" w:name="_Toc77242293"/>
       <w:r>
         <w:rPr>
           <w:rFonts w:ascii="Times New Roman" w:hAnsi="Times New Roman" w:cs="Times New Roman"/>
@@ -6800,7 +6878,7 @@
         </w:rPr>
         <w:t>Historias de usuario (Tareas y Subtareas)</w:t>
       </w:r>
-      <w:bookmarkEnd w:id="55"/>
+      <w:bookmarkEnd w:id="54"/>
     </w:p>
     <w:p>
       <w:pPr>
@@ -6868,13 +6946,12 @@
           <w:lang w:val="es-ES"/>
         </w:rPr>
       </w:pPr>
-      <w:bookmarkStart w:id="56" w:name="_Toc77242294"/>
+      <w:bookmarkStart w:id="55" w:name="_Toc77242294"/>
       <w:r>
         <w:rPr>
           <w:rFonts w:ascii="Times New Roman" w:hAnsi="Times New Roman" w:cs="Times New Roman"/>
           <w:lang w:val="es-ES"/>
         </w:rPr>
-        <w:lastRenderedPageBreak/>
         <w:t>Mecánica de organización del grupo. (</w:t>
       </w:r>
       <w:r>
@@ -6891,7 +6968,7 @@
         </w:rPr>
         <w:t xml:space="preserve"> evidencias/artefactos)</w:t>
       </w:r>
-      <w:bookmarkEnd w:id="56"/>
+      <w:bookmarkEnd w:id="55"/>
     </w:p>
     <w:p>
       <w:pPr>
@@ -6915,8 +6992,8 @@
           <w:lang w:val="es-ES"/>
         </w:rPr>
       </w:pPr>
-      <w:bookmarkStart w:id="57" w:name="_Toc235164471"/>
-      <w:bookmarkStart w:id="58" w:name="_Toc77242295"/>
+      <w:bookmarkStart w:id="56" w:name="_Toc235164471"/>
+      <w:bookmarkStart w:id="57" w:name="_Toc77242295"/>
       <w:r>
         <w:rPr>
           <w:rFonts w:ascii="Times New Roman" w:hAnsi="Times New Roman" w:cs="Times New Roman"/>
@@ -6924,9 +7001,9 @@
         </w:rPr>
         <w:t>Modelo de</w:t>
       </w:r>
-      <w:bookmarkStart w:id="59" w:name="_Toc202534367"/>
-      <w:bookmarkStart w:id="60" w:name="_Toc202535472"/>
-      <w:bookmarkStart w:id="61" w:name="_Toc202595236"/>
+      <w:bookmarkStart w:id="58" w:name="_Toc202534367"/>
+      <w:bookmarkStart w:id="59" w:name="_Toc202535472"/>
+      <w:bookmarkStart w:id="60" w:name="_Toc202595236"/>
       <w:r>
         <w:rPr>
           <w:rFonts w:ascii="Times New Roman" w:hAnsi="Times New Roman" w:cs="Times New Roman"/>
@@ -6934,11 +7011,11 @@
         </w:rPr>
         <w:t xml:space="preserve"> Requerimientos</w:t>
       </w:r>
+      <w:bookmarkEnd w:id="56"/>
       <w:bookmarkEnd w:id="57"/>
+      <w:bookmarkEnd w:id="58"/>
       <w:bookmarkEnd w:id="59"/>
       <w:bookmarkEnd w:id="60"/>
-      <w:bookmarkEnd w:id="61"/>
-      <w:bookmarkEnd w:id="58"/>
     </w:p>
     <w:p>
       <w:pPr>
@@ -7073,7 +7150,7 @@
           <w:lang w:val="es-ES"/>
         </w:rPr>
       </w:pPr>
-      <w:bookmarkStart w:id="62" w:name="_Toc77242296"/>
+      <w:bookmarkStart w:id="61" w:name="_Toc77242296"/>
       <w:r>
         <w:rPr>
           <w:rFonts w:ascii="Times New Roman" w:hAnsi="Times New Roman" w:cs="Times New Roman"/>
@@ -7081,7 +7158,7 @@
         </w:rPr>
         <w:t>Modelo de Casos de Uso</w:t>
       </w:r>
-      <w:bookmarkEnd w:id="62"/>
+      <w:bookmarkEnd w:id="61"/>
     </w:p>
     <w:p>
       <w:pPr>
@@ -7242,9 +7319,10 @@
         <w:rPr>
           <w:rFonts w:ascii="Times New Roman" w:hAnsi="Times New Roman"/>
           <w:noProof/>
+          <w:lang w:val="es-ES"/>
         </w:rPr>
         <w:drawing>
-          <wp:anchor distT="0" distB="0" distL="114300" distR="114300" simplePos="0" relativeHeight="251658240" behindDoc="0" locked="0" layoutInCell="1" allowOverlap="1" wp14:anchorId="6A27963D" wp14:editId="1E0F9A80">
+          <wp:anchor distT="0" distB="0" distL="114300" distR="114300" simplePos="0" relativeHeight="251657216" behindDoc="0" locked="0" layoutInCell="1" allowOverlap="1" wp14:anchorId="6A27963D" wp14:editId="1E0F9A80">
             <wp:simplePos x="0" y="0"/>
             <wp:positionH relativeFrom="column">
               <wp:posOffset>689831</wp:posOffset>
@@ -8240,19 +8318,8 @@
                 <w:sz w:val="22"/>
                 <w:szCs w:val="22"/>
               </w:rPr>
-              <w:t xml:space="preserve">Indicar otro camino por el cual se puede realizar el caso de uso, aparte del </w:t>
-            </w:r>
-            <w:proofErr w:type="gramStart"/>
-            <w:r>
-              <w:rPr>
-                <w:rFonts w:ascii="Times New Roman" w:hAnsi="Times New Roman"/>
-                <w:color w:val="EE0000"/>
-                <w:sz w:val="22"/>
-                <w:szCs w:val="22"/>
-              </w:rPr>
-              <w:t>flujo  básico</w:t>
-            </w:r>
-            <w:proofErr w:type="gramEnd"/>
+              <w:t>Indicar otro camino por el cual se puede realizar el caso de uso, aparte del flujo  básico</w:t>
+            </w:r>
           </w:p>
         </w:tc>
       </w:tr>
@@ -8323,6 +8390,7 @@
                 <w:sz w:val="22"/>
                 <w:lang w:val="es-MX"/>
               </w:rPr>
+              <w:lastRenderedPageBreak/>
               <w:t>...</w:t>
             </w:r>
           </w:p>
@@ -8463,23 +8531,7 @@
           <w:rFonts w:ascii="Times New Roman" w:hAnsi="Times New Roman"/>
           <w:color w:val="EE0000"/>
         </w:rPr>
-        <w:t xml:space="preserve">[Cuando se ejecuta una instancia de un caso de uso, éste interactúa con instancias de actores y realiza una secuencia de acciones </w:t>
-      </w:r>
-      <w:proofErr w:type="gramStart"/>
-      <w:r>
-        <w:rPr>
-          <w:rFonts w:ascii="Times New Roman" w:hAnsi="Times New Roman"/>
-          <w:color w:val="EE0000"/>
-        </w:rPr>
-        <w:t>de acuerdo a</w:t>
-      </w:r>
-      <w:proofErr w:type="gramEnd"/>
-      <w:r>
-        <w:rPr>
-          <w:rFonts w:ascii="Times New Roman" w:hAnsi="Times New Roman"/>
-          <w:color w:val="EE0000"/>
-        </w:rPr>
-        <w:t xml:space="preserve"> lo que se describió en la especificación del caso de uso.</w:t>
+        <w:t>[Cuando se ejecuta una instancia de un caso de uso, éste interactúa con instancias de actores y realiza una secuencia de acciones de acuerdo a lo que se describió en la especificación del caso de uso.</w:t>
       </w:r>
       <w:r>
         <w:rPr>
@@ -8855,14 +8907,14 @@
           <w:rFonts w:ascii="Times New Roman" w:hAnsi="Times New Roman" w:cs="Times New Roman"/>
         </w:rPr>
       </w:pPr>
-      <w:bookmarkStart w:id="63" w:name="_Toc77242297"/>
+      <w:bookmarkStart w:id="62" w:name="_Toc77242297"/>
       <w:r>
         <w:rPr>
           <w:rFonts w:ascii="Times New Roman" w:hAnsi="Times New Roman" w:cs="Times New Roman"/>
         </w:rPr>
         <w:t>Descripción del diseño</w:t>
       </w:r>
-      <w:bookmarkEnd w:id="63"/>
+      <w:bookmarkEnd w:id="62"/>
     </w:p>
     <w:p>
       <w:pPr>
@@ -8911,7 +8963,25 @@
           <w:color w:val="EE0000"/>
           <w:lang w:val="en-US"/>
         </w:rPr>
-        <w:t xml:space="preserve">: Kappel, G.; </w:t>
+        <w:t xml:space="preserve">: </w:t>
+      </w:r>
+      <w:proofErr w:type="spellStart"/>
+      <w:r>
+        <w:rPr>
+          <w:rFonts w:ascii="Times New Roman" w:hAnsi="Times New Roman"/>
+          <w:color w:val="EE0000"/>
+          <w:lang w:val="en-US"/>
+        </w:rPr>
+        <w:t>Kappel</w:t>
+      </w:r>
+      <w:proofErr w:type="spellEnd"/>
+      <w:r>
+        <w:rPr>
+          <w:rFonts w:ascii="Times New Roman" w:hAnsi="Times New Roman"/>
+          <w:color w:val="EE0000"/>
+          <w:lang w:val="en-US"/>
+        </w:rPr>
+        <w:t xml:space="preserve">, G.; </w:t>
       </w:r>
       <w:proofErr w:type="spellStart"/>
       <w:r>
@@ -9035,7 +9105,7 @@
           <w:lang w:val="es-ES"/>
         </w:rPr>
       </w:pPr>
-      <w:bookmarkStart w:id="64" w:name="_Toc77242298"/>
+      <w:bookmarkStart w:id="63" w:name="_Toc77242298"/>
       <w:r>
         <w:rPr>
           <w:rFonts w:ascii="Times New Roman" w:hAnsi="Times New Roman" w:cs="Times New Roman"/>
@@ -9048,23 +9118,9 @@
           <w:rFonts w:ascii="Times New Roman" w:hAnsi="Times New Roman" w:cs="Times New Roman"/>
           <w:lang w:val="es-ES"/>
         </w:rPr>
-        <w:t xml:space="preserve"> (</w:t>
-      </w:r>
-      <w:r>
-        <w:rPr>
-          <w:rFonts w:ascii="Times New Roman" w:hAnsi="Times New Roman" w:cs="Times New Roman"/>
-          <w:lang w:val="es-ES"/>
-        </w:rPr>
-        <w:t>Mockups</w:t>
-      </w:r>
-      <w:r>
-        <w:rPr>
-          <w:rFonts w:ascii="Times New Roman" w:hAnsi="Times New Roman" w:cs="Times New Roman"/>
-          <w:lang w:val="es-ES"/>
-        </w:rPr>
-        <w:t>)</w:t>
-      </w:r>
-      <w:bookmarkEnd w:id="64"/>
+        <w:t xml:space="preserve"> (Mockups)</w:t>
+      </w:r>
+      <w:bookmarkEnd w:id="63"/>
     </w:p>
     <w:p>
       <w:pPr>
@@ -9103,15 +9159,14 @@
           <w:rFonts w:ascii="Times New Roman" w:hAnsi="Times New Roman" w:cs="Times New Roman"/>
         </w:rPr>
       </w:pPr>
-      <w:bookmarkStart w:id="65" w:name="_Toc77242299"/>
+      <w:bookmarkStart w:id="64" w:name="_Toc77242299"/>
       <w:r>
         <w:rPr>
           <w:rFonts w:ascii="Times New Roman" w:hAnsi="Times New Roman" w:cs="Times New Roman"/>
         </w:rPr>
-        <w:lastRenderedPageBreak/>
         <w:t>Gestión de la configuración</w:t>
       </w:r>
-      <w:bookmarkEnd w:id="65"/>
+      <w:bookmarkEnd w:id="64"/>
     </w:p>
     <w:p>
       <w:pPr>
@@ -9139,6 +9194,7 @@
           <w:lang w:val="en-US"/>
         </w:rPr>
       </w:pPr>
+      <w:proofErr w:type="spellStart"/>
       <w:r>
         <w:rPr>
           <w:rFonts w:ascii="Times New Roman" w:hAnsi="Times New Roman"/>
@@ -9153,7 +9209,16 @@
           <w:color w:val="EE0000"/>
           <w:lang w:val="en-US"/>
         </w:rPr>
-        <w:t xml:space="preserve">ebe </w:t>
+        <w:t>ebe</w:t>
+      </w:r>
+      <w:proofErr w:type="spellEnd"/>
+      <w:r>
+        <w:rPr>
+          <w:rFonts w:ascii="Times New Roman" w:hAnsi="Times New Roman"/>
+          <w:color w:val="EE0000"/>
+          <w:lang w:val="en-US"/>
+        </w:rPr>
+        <w:t xml:space="preserve"> </w:t>
       </w:r>
       <w:proofErr w:type="spellStart"/>
       <w:r>
@@ -9171,7 +9236,7 @@
           <w:color w:val="EE0000"/>
           <w:lang w:val="en-US"/>
         </w:rPr>
-        <w:t xml:space="preserve"> los </w:t>
+        <w:t xml:space="preserve"> </w:t>
       </w:r>
       <w:proofErr w:type="spellStart"/>
       <w:r>
@@ -9180,6 +9245,24 @@
           <w:color w:val="EE0000"/>
           <w:lang w:val="en-US"/>
         </w:rPr>
+        <w:t>los</w:t>
+      </w:r>
+      <w:proofErr w:type="spellEnd"/>
+      <w:r>
+        <w:rPr>
+          <w:rFonts w:ascii="Times New Roman" w:hAnsi="Times New Roman"/>
+          <w:color w:val="EE0000"/>
+          <w:lang w:val="en-US"/>
+        </w:rPr>
+        <w:t xml:space="preserve"> </w:t>
+      </w:r>
+      <w:proofErr w:type="spellStart"/>
+      <w:r>
+        <w:rPr>
+          <w:rFonts w:ascii="Times New Roman" w:hAnsi="Times New Roman"/>
+          <w:color w:val="EE0000"/>
+          <w:lang w:val="en-US"/>
+        </w:rPr>
         <w:t>lenguajes</w:t>
       </w:r>
       <w:proofErr w:type="spellEnd"/>
@@ -9189,7 +9272,7 @@
           <w:color w:val="EE0000"/>
           <w:lang w:val="en-US"/>
         </w:rPr>
-        <w:t xml:space="preserve"> de programación y el </w:t>
+        <w:t xml:space="preserve"> de </w:t>
       </w:r>
       <w:proofErr w:type="spellStart"/>
       <w:r>
@@ -9198,7 +9281,7 @@
           <w:color w:val="EE0000"/>
           <w:lang w:val="en-US"/>
         </w:rPr>
-        <w:t>stack</w:t>
+        <w:t>programación</w:t>
       </w:r>
       <w:proofErr w:type="spellEnd"/>
       <w:r>
@@ -9207,7 +9290,43 @@
           <w:color w:val="EE0000"/>
           <w:lang w:val="en-US"/>
         </w:rPr>
-        <w:t xml:space="preserve"> tecnológico que debe ser utilizado en la construcción de la solución.</w:t>
+        <w:t xml:space="preserve"> y el stack </w:t>
+      </w:r>
+      <w:proofErr w:type="spellStart"/>
+      <w:r>
+        <w:rPr>
+          <w:rFonts w:ascii="Times New Roman" w:hAnsi="Times New Roman"/>
+          <w:color w:val="EE0000"/>
+          <w:lang w:val="en-US"/>
+        </w:rPr>
+        <w:t>tecnológico</w:t>
+      </w:r>
+      <w:proofErr w:type="spellEnd"/>
+      <w:r>
+        <w:rPr>
+          <w:rFonts w:ascii="Times New Roman" w:hAnsi="Times New Roman"/>
+          <w:color w:val="EE0000"/>
+          <w:lang w:val="en-US"/>
+        </w:rPr>
+        <w:t xml:space="preserve"> que </w:t>
+      </w:r>
+      <w:proofErr w:type="spellStart"/>
+      <w:r>
+        <w:rPr>
+          <w:rFonts w:ascii="Times New Roman" w:hAnsi="Times New Roman"/>
+          <w:color w:val="EE0000"/>
+          <w:lang w:val="en-US"/>
+        </w:rPr>
+        <w:t>debe</w:t>
+      </w:r>
+      <w:proofErr w:type="spellEnd"/>
+      <w:r>
+        <w:rPr>
+          <w:rFonts w:ascii="Times New Roman" w:hAnsi="Times New Roman"/>
+          <w:color w:val="EE0000"/>
+          <w:lang w:val="en-US"/>
+        </w:rPr>
+        <w:t xml:space="preserve"> ser utilizado en la construcción de la solución.</w:t>
       </w:r>
     </w:p>
     <w:p>
@@ -9227,6 +9346,7 @@
           <w:color w:val="EE0000"/>
           <w:lang w:val="en-US"/>
         </w:rPr>
+        <w:lastRenderedPageBreak/>
         <w:t>especificar el uso y estructura de los repositorios de código</w:t>
       </w:r>
     </w:p>
@@ -9322,7 +9442,7 @@
           <w:lang w:val="es-ES"/>
         </w:rPr>
       </w:pPr>
-      <w:bookmarkStart w:id="66" w:name="_Toc77242301"/>
+      <w:bookmarkStart w:id="65" w:name="_Toc77242301"/>
       <w:r>
         <w:rPr>
           <w:rFonts w:ascii="Times New Roman" w:hAnsi="Times New Roman" w:cs="Times New Roman"/>
@@ -9330,7 +9450,7 @@
         </w:rPr>
         <w:t>Descripción de pruebas unitarias</w:t>
       </w:r>
-      <w:bookmarkEnd w:id="66"/>
+      <w:bookmarkEnd w:id="65"/>
     </w:p>
     <w:p>
       <w:pPr>
@@ -9355,7 +9475,7 @@
           <w:lang w:val="es-ES"/>
         </w:rPr>
       </w:pPr>
-      <w:bookmarkStart w:id="67" w:name="_Toc77242302"/>
+      <w:bookmarkStart w:id="66" w:name="_Toc77242302"/>
       <w:r>
         <w:rPr>
           <w:rFonts w:ascii="Times New Roman" w:hAnsi="Times New Roman" w:cs="Times New Roman"/>
@@ -9363,69 +9483,69 @@
         </w:rPr>
         <w:t>Descripción de pruebas de aceptación</w:t>
       </w:r>
+      <w:bookmarkEnd w:id="66"/>
+    </w:p>
+    <w:p>
+      <w:pPr>
+        <w:rPr>
+          <w:rFonts w:ascii="Times New Roman" w:hAnsi="Times New Roman"/>
+          <w:sz w:val="22"/>
+        </w:rPr>
+      </w:pPr>
+    </w:p>
+    <w:p>
+      <w:pPr>
+        <w:rPr>
+          <w:rFonts w:ascii="Times New Roman" w:hAnsi="Times New Roman"/>
+          <w:sz w:val="22"/>
+        </w:rPr>
+      </w:pPr>
+    </w:p>
+    <w:p>
+      <w:pPr>
+        <w:rPr>
+          <w:rFonts w:ascii="Times New Roman" w:hAnsi="Times New Roman"/>
+          <w:sz w:val="22"/>
+        </w:rPr>
+      </w:pPr>
+    </w:p>
+    <w:p>
+      <w:pPr>
+        <w:rPr>
+          <w:rFonts w:ascii="Times New Roman" w:hAnsi="Times New Roman"/>
+          <w:sz w:val="22"/>
+        </w:rPr>
+      </w:pPr>
+    </w:p>
+    <w:p>
+      <w:pPr>
+        <w:rPr>
+          <w:rFonts w:ascii="Times New Roman" w:hAnsi="Times New Roman"/>
+        </w:rPr>
+      </w:pPr>
+    </w:p>
+    <w:p>
+      <w:pPr>
+        <w:rPr>
+          <w:rFonts w:ascii="Times New Roman" w:hAnsi="Times New Roman"/>
+        </w:rPr>
+      </w:pPr>
+    </w:p>
+    <w:p>
+      <w:pPr>
+        <w:pStyle w:val="Ttulo1"/>
+        <w:rPr>
+          <w:rFonts w:ascii="Times New Roman" w:hAnsi="Times New Roman" w:cs="Times New Roman"/>
+        </w:rPr>
+      </w:pPr>
+      <w:bookmarkStart w:id="67" w:name="_Toc77242303"/>
+      <w:r>
+        <w:rPr>
+          <w:rFonts w:ascii="Times New Roman" w:hAnsi="Times New Roman" w:cs="Times New Roman"/>
+        </w:rPr>
+        <w:t>Glosario</w:t>
+      </w:r>
       <w:bookmarkEnd w:id="67"/>
-    </w:p>
-    <w:p>
-      <w:pPr>
-        <w:rPr>
-          <w:rFonts w:ascii="Times New Roman" w:hAnsi="Times New Roman"/>
-          <w:sz w:val="22"/>
-        </w:rPr>
-      </w:pPr>
-    </w:p>
-    <w:p>
-      <w:pPr>
-        <w:rPr>
-          <w:rFonts w:ascii="Times New Roman" w:hAnsi="Times New Roman"/>
-          <w:sz w:val="22"/>
-        </w:rPr>
-      </w:pPr>
-    </w:p>
-    <w:p>
-      <w:pPr>
-        <w:rPr>
-          <w:rFonts w:ascii="Times New Roman" w:hAnsi="Times New Roman"/>
-          <w:sz w:val="22"/>
-        </w:rPr>
-      </w:pPr>
-    </w:p>
-    <w:p>
-      <w:pPr>
-        <w:rPr>
-          <w:rFonts w:ascii="Times New Roman" w:hAnsi="Times New Roman"/>
-          <w:sz w:val="22"/>
-        </w:rPr>
-      </w:pPr>
-    </w:p>
-    <w:p>
-      <w:pPr>
-        <w:rPr>
-          <w:rFonts w:ascii="Times New Roman" w:hAnsi="Times New Roman"/>
-        </w:rPr>
-      </w:pPr>
-    </w:p>
-    <w:p>
-      <w:pPr>
-        <w:rPr>
-          <w:rFonts w:ascii="Times New Roman" w:hAnsi="Times New Roman"/>
-        </w:rPr>
-      </w:pPr>
-    </w:p>
-    <w:p>
-      <w:pPr>
-        <w:pStyle w:val="Ttulo1"/>
-        <w:rPr>
-          <w:rFonts w:ascii="Times New Roman" w:hAnsi="Times New Roman" w:cs="Times New Roman"/>
-        </w:rPr>
-      </w:pPr>
-      <w:bookmarkStart w:id="68" w:name="_Toc77242303"/>
-      <w:r>
-        <w:rPr>
-          <w:rFonts w:ascii="Times New Roman" w:hAnsi="Times New Roman" w:cs="Times New Roman"/>
-        </w:rPr>
-        <w:t>Glosario</w:t>
-      </w:r>
-      <w:bookmarkEnd w:id="68"/>
     </w:p>
     <w:p>
       <w:pPr>
@@ -9446,14 +9566,14 @@
           <w:rFonts w:ascii="Times New Roman" w:hAnsi="Times New Roman" w:cs="Times New Roman"/>
         </w:rPr>
       </w:pPr>
-      <w:bookmarkStart w:id="69" w:name="_Toc77242304"/>
+      <w:bookmarkStart w:id="68" w:name="_Toc77242304"/>
       <w:r>
         <w:rPr>
           <w:rFonts w:ascii="Times New Roman" w:hAnsi="Times New Roman" w:cs="Times New Roman"/>
         </w:rPr>
         <w:t>Anexo(s)</w:t>
       </w:r>
-      <w:bookmarkEnd w:id="69"/>
+      <w:bookmarkEnd w:id="68"/>
     </w:p>
     <w:p>
       <w:pPr>
@@ -9500,7 +9620,7 @@
 </file>
 
 <file path=word/endnotes.xml><?xml version="1.0" encoding="utf-8"?>
-<w:endnotes xmlns:wpc="http://schemas.microsoft.com/office/word/2010/wordprocessingCanvas" xmlns:cx="http://schemas.microsoft.com/office/drawing/2014/chartex" xmlns:cx1="http://schemas.microsoft.com/office/drawing/2015/9/8/chartex" xmlns:cx2="http://schemas.microsoft.com/office/drawing/2015/10/21/chartex" xmlns:cx3="http://schemas.microsoft.com/office/drawing/2016/5/9/chartex" xmlns:cx4="http://schemas.microsoft.com/office/drawing/2016/5/10/chartex" xmlns:cx5="http://schemas.microsoft.com/office/drawing/2016/5/11/chartex" xmlns:cx6="http://schemas.microsoft.com/office/drawing/2016/5/12/chartex" xmlns:cx7="http://schemas.microsoft.com/office/drawing/2016/5/13/chartex" xmlns:cx8="http://schemas.microsoft.com/office/drawing/2016/5/14/chartex" xmlns:mc="http://schemas.openxmlformats.org/markup-compatibility/2006" xmlns:aink="http://schemas.microsoft.com/office/drawing/2016/ink" xmlns:am3d="http://schemas.microsoft.com/office/drawing/2017/model3d" xmlns:o="urn:schemas-microsoft-com:office:office" xmlns:r="http://schemas.openxmlformats.org/officeDocument/2006/relationships" xmlns:m="http://schemas.openxmlformats.org/officeDocument/2006/math" xmlns:v="urn:schemas-microsoft-com:vml" xmlns:wp14="http://schemas.microsoft.com/office/word/2010/wordprocessingDrawing" xmlns:wp="http://schemas.openxmlformats.org/drawingml/2006/wordprocessingDrawing" xmlns:w10="urn:schemas-microsoft-com:office:word" xmlns:w="http://schemas.openxmlformats.org/wordprocessingml/2006/main" xmlns:w14="http://schemas.microsoft.com/office/word/2010/wordml" xmlns:w15="http://schemas.microsoft.com/office/word/2012/wordml" xmlns:w16cex="http://schemas.microsoft.com/office/word/2018/wordml/cex" xmlns:w16cid="http://schemas.microsoft.com/office/word/2016/wordml/cid" xmlns:w16="http://schemas.microsoft.com/office/word/2018/wordml" xmlns:w16sdtdh="http://schemas.microsoft.com/office/word/2020/wordml/sdtdatahash" xmlns:w16se="http://schemas.microsoft.com/office/word/2015/wordml/symex" xmlns:wpg="http://schemas.microsoft.com/office/word/2010/wordprocessingGroup" xmlns:wpi="http://schemas.microsoft.com/office/word/2010/wordprocessingInk" xmlns:wne="http://schemas.microsoft.com/office/word/2006/wordml" xmlns:wps="http://schemas.microsoft.com/office/word/2010/wordprocessingShape" mc:Ignorable="w14 w15 w16se w16cid w16 w16cex w16sdtdh wp14">
+<w:endnotes xmlns:wpc="http://schemas.microsoft.com/office/word/2010/wordprocessingCanvas" xmlns:mc="http://schemas.openxmlformats.org/markup-compatibility/2006" xmlns:o="urn:schemas-microsoft-com:office:office" xmlns:r="http://schemas.openxmlformats.org/officeDocument/2006/relationships" xmlns:m="http://schemas.openxmlformats.org/officeDocument/2006/math" xmlns:v="urn:schemas-microsoft-com:vml" xmlns:wp14="http://schemas.microsoft.com/office/word/2010/wordprocessingDrawing" xmlns:wp="http://schemas.openxmlformats.org/drawingml/2006/wordprocessingDrawing" xmlns:w10="urn:schemas-microsoft-com:office:word" xmlns:w="http://schemas.openxmlformats.org/wordprocessingml/2006/main" xmlns:w14="http://schemas.microsoft.com/office/word/2010/wordml" xmlns:w15="http://schemas.microsoft.com/office/word/2012/wordml" xmlns:wpg="http://schemas.microsoft.com/office/word/2010/wordprocessingGroup" xmlns:wpi="http://schemas.microsoft.com/office/word/2010/wordprocessingInk" xmlns:wne="http://schemas.microsoft.com/office/word/2006/wordml" xmlns:wps="http://schemas.microsoft.com/office/word/2010/wordprocessingShape" mc:Ignorable="w14 w15 wp14">
   <w:endnote w:type="separator" w:id="-1">
     <w:p>
       <w:r>
@@ -9519,7 +9639,7 @@
 </file>
 
 <file path=word/footer1.xml><?xml version="1.0" encoding="utf-8"?>
-<w:ftr xmlns:wpc="http://schemas.microsoft.com/office/word/2010/wordprocessingCanvas" xmlns:cx="http://schemas.microsoft.com/office/drawing/2014/chartex" xmlns:cx1="http://schemas.microsoft.com/office/drawing/2015/9/8/chartex" xmlns:cx2="http://schemas.microsoft.com/office/drawing/2015/10/21/chartex" xmlns:cx3="http://schemas.microsoft.com/office/drawing/2016/5/9/chartex" xmlns:cx4="http://schemas.microsoft.com/office/drawing/2016/5/10/chartex" xmlns:cx5="http://schemas.microsoft.com/office/drawing/2016/5/11/chartex" xmlns:cx6="http://schemas.microsoft.com/office/drawing/2016/5/12/chartex" xmlns:cx7="http://schemas.microsoft.com/office/drawing/2016/5/13/chartex" xmlns:cx8="http://schemas.microsoft.com/office/drawing/2016/5/14/chartex" xmlns:mc="http://schemas.openxmlformats.org/markup-compatibility/2006" xmlns:aink="http://schemas.microsoft.com/office/drawing/2016/ink" xmlns:am3d="http://schemas.microsoft.com/office/drawing/2017/model3d" xmlns:o="urn:schemas-microsoft-com:office:office" xmlns:r="http://schemas.openxmlformats.org/officeDocument/2006/relationships" xmlns:m="http://schemas.openxmlformats.org/officeDocument/2006/math" xmlns:v="urn:schemas-microsoft-com:vml" xmlns:wp14="http://schemas.microsoft.com/office/word/2010/wordprocessingDrawing" xmlns:wp="http://schemas.openxmlformats.org/drawingml/2006/wordprocessingDrawing" xmlns:w10="urn:schemas-microsoft-com:office:word" xmlns:w="http://schemas.openxmlformats.org/wordprocessingml/2006/main" xmlns:w14="http://schemas.microsoft.com/office/word/2010/wordml" xmlns:w15="http://schemas.microsoft.com/office/word/2012/wordml" xmlns:w16cex="http://schemas.microsoft.com/office/word/2018/wordml/cex" xmlns:w16cid="http://schemas.microsoft.com/office/word/2016/wordml/cid" xmlns:w16="http://schemas.microsoft.com/office/word/2018/wordml" xmlns:w16sdtdh="http://schemas.microsoft.com/office/word/2020/wordml/sdtdatahash" xmlns:w16se="http://schemas.microsoft.com/office/word/2015/wordml/symex" xmlns:wpg="http://schemas.microsoft.com/office/word/2010/wordprocessingGroup" xmlns:wpi="http://schemas.microsoft.com/office/word/2010/wordprocessingInk" xmlns:wne="http://schemas.microsoft.com/office/word/2006/wordml" xmlns:wps="http://schemas.microsoft.com/office/word/2010/wordprocessingShape" mc:Ignorable="w14 w15 w16se w16cid w16 w16cex w16sdtdh wp14">
+<w:ftr xmlns:wpc="http://schemas.microsoft.com/office/word/2010/wordprocessingCanvas" xmlns:mc="http://schemas.openxmlformats.org/markup-compatibility/2006" xmlns:o="urn:schemas-microsoft-com:office:office" xmlns:r="http://schemas.openxmlformats.org/officeDocument/2006/relationships" xmlns:m="http://schemas.openxmlformats.org/officeDocument/2006/math" xmlns:v="urn:schemas-microsoft-com:vml" xmlns:wp14="http://schemas.microsoft.com/office/word/2010/wordprocessingDrawing" xmlns:wp="http://schemas.openxmlformats.org/drawingml/2006/wordprocessingDrawing" xmlns:w10="urn:schemas-microsoft-com:office:word" xmlns:w="http://schemas.openxmlformats.org/wordprocessingml/2006/main" xmlns:w14="http://schemas.microsoft.com/office/word/2010/wordml" xmlns:w15="http://schemas.microsoft.com/office/word/2012/wordml" xmlns:wpg="http://schemas.microsoft.com/office/word/2010/wordprocessingGroup" xmlns:wpi="http://schemas.microsoft.com/office/word/2010/wordprocessingInk" xmlns:wne="http://schemas.microsoft.com/office/word/2006/wordml" xmlns:wps="http://schemas.microsoft.com/office/word/2010/wordprocessingShape" mc:Ignorable="w14 w15 wp14">
   <w:p>
     <w:pPr>
       <w:jc w:val="right"/>
@@ -9572,7 +9692,7 @@
 </file>
 
 <file path=word/footer2.xml><?xml version="1.0" encoding="utf-8"?>
-<w:ftr xmlns:wpc="http://schemas.microsoft.com/office/word/2010/wordprocessingCanvas" xmlns:cx="http://schemas.microsoft.com/office/drawing/2014/chartex" xmlns:cx1="http://schemas.microsoft.com/office/drawing/2015/9/8/chartex" xmlns:cx2="http://schemas.microsoft.com/office/drawing/2015/10/21/chartex" xmlns:cx3="http://schemas.microsoft.com/office/drawing/2016/5/9/chartex" xmlns:cx4="http://schemas.microsoft.com/office/drawing/2016/5/10/chartex" xmlns:cx5="http://schemas.microsoft.com/office/drawing/2016/5/11/chartex" xmlns:cx6="http://schemas.microsoft.com/office/drawing/2016/5/12/chartex" xmlns:cx7="http://schemas.microsoft.com/office/drawing/2016/5/13/chartex" xmlns:cx8="http://schemas.microsoft.com/office/drawing/2016/5/14/chartex" xmlns:mc="http://schemas.openxmlformats.org/markup-compatibility/2006" xmlns:aink="http://schemas.microsoft.com/office/drawing/2016/ink" xmlns:am3d="http://schemas.microsoft.com/office/drawing/2017/model3d" xmlns:o="urn:schemas-microsoft-com:office:office" xmlns:r="http://schemas.openxmlformats.org/officeDocument/2006/relationships" xmlns:m="http://schemas.openxmlformats.org/officeDocument/2006/math" xmlns:v="urn:schemas-microsoft-com:vml" xmlns:wp14="http://schemas.microsoft.com/office/word/2010/wordprocessingDrawing" xmlns:wp="http://schemas.openxmlformats.org/drawingml/2006/wordprocessingDrawing" xmlns:w10="urn:schemas-microsoft-com:office:word" xmlns:w="http://schemas.openxmlformats.org/wordprocessingml/2006/main" xmlns:w14="http://schemas.microsoft.com/office/word/2010/wordml" xmlns:w15="http://schemas.microsoft.com/office/word/2012/wordml" xmlns:w16cex="http://schemas.microsoft.com/office/word/2018/wordml/cex" xmlns:w16cid="http://schemas.microsoft.com/office/word/2016/wordml/cid" xmlns:w16="http://schemas.microsoft.com/office/word/2018/wordml" xmlns:w16sdtdh="http://schemas.microsoft.com/office/word/2020/wordml/sdtdatahash" xmlns:w16se="http://schemas.microsoft.com/office/word/2015/wordml/symex" xmlns:wpg="http://schemas.microsoft.com/office/word/2010/wordprocessingGroup" xmlns:wpi="http://schemas.microsoft.com/office/word/2010/wordprocessingInk" xmlns:wne="http://schemas.microsoft.com/office/word/2006/wordml" xmlns:wps="http://schemas.microsoft.com/office/word/2010/wordprocessingShape" mc:Ignorable="w14 w15 w16se w16cid w16 w16cex w16sdtdh wp14">
+<w:ftr xmlns:wpc="http://schemas.microsoft.com/office/word/2010/wordprocessingCanvas" xmlns:mc="http://schemas.openxmlformats.org/markup-compatibility/2006" xmlns:o="urn:schemas-microsoft-com:office:office" xmlns:r="http://schemas.openxmlformats.org/officeDocument/2006/relationships" xmlns:m="http://schemas.openxmlformats.org/officeDocument/2006/math" xmlns:v="urn:schemas-microsoft-com:vml" xmlns:wp14="http://schemas.microsoft.com/office/word/2010/wordprocessingDrawing" xmlns:wp="http://schemas.openxmlformats.org/drawingml/2006/wordprocessingDrawing" xmlns:w10="urn:schemas-microsoft-com:office:word" xmlns:w="http://schemas.openxmlformats.org/wordprocessingml/2006/main" xmlns:w14="http://schemas.microsoft.com/office/word/2010/wordml" xmlns:w15="http://schemas.microsoft.com/office/word/2012/wordml" xmlns:wpg="http://schemas.microsoft.com/office/word/2010/wordprocessingGroup" xmlns:wpi="http://schemas.microsoft.com/office/word/2010/wordprocessingInk" xmlns:wne="http://schemas.microsoft.com/office/word/2006/wordml" xmlns:wps="http://schemas.microsoft.com/office/word/2010/wordprocessingShape" mc:Ignorable="w14 w15 wp14">
   <w:p>
     <w:pPr>
       <w:pStyle w:val="Piedepgina"/>
@@ -9613,7 +9733,7 @@
         <w:noProof/>
         <w:sz w:val="22"/>
       </w:rPr>
-      <w:t>7</w:t>
+      <w:t>9</w:t>
     </w:r>
     <w:r>
       <w:rPr>
@@ -9628,7 +9748,7 @@
 </file>
 
 <file path=word/footnotes.xml><?xml version="1.0" encoding="utf-8"?>
-<w:footnotes xmlns:wpc="http://schemas.microsoft.com/office/word/2010/wordprocessingCanvas" xmlns:cx="http://schemas.microsoft.com/office/drawing/2014/chartex" xmlns:cx1="http://schemas.microsoft.com/office/drawing/2015/9/8/chartex" xmlns:cx2="http://schemas.microsoft.com/office/drawing/2015/10/21/chartex" xmlns:cx3="http://schemas.microsoft.com/office/drawing/2016/5/9/chartex" xmlns:cx4="http://schemas.microsoft.com/office/drawing/2016/5/10/chartex" xmlns:cx5="http://schemas.microsoft.com/office/drawing/2016/5/11/chartex" xmlns:cx6="http://schemas.microsoft.com/office/drawing/2016/5/12/chartex" xmlns:cx7="http://schemas.microsoft.com/office/drawing/2016/5/13/chartex" xmlns:cx8="http://schemas.microsoft.com/office/drawing/2016/5/14/chartex" xmlns:mc="http://schemas.openxmlformats.org/markup-compatibility/2006" xmlns:aink="http://schemas.microsoft.com/office/drawing/2016/ink" xmlns:am3d="http://schemas.microsoft.com/office/drawing/2017/model3d" xmlns:o="urn:schemas-microsoft-com:office:office" xmlns:r="http://schemas.openxmlformats.org/officeDocument/2006/relationships" xmlns:m="http://schemas.openxmlformats.org/officeDocument/2006/math" xmlns:v="urn:schemas-microsoft-com:vml" xmlns:wp14="http://schemas.microsoft.com/office/word/2010/wordprocessingDrawing" xmlns:wp="http://schemas.openxmlformats.org/drawingml/2006/wordprocessingDrawing" xmlns:w10="urn:schemas-microsoft-com:office:word" xmlns:w="http://schemas.openxmlformats.org/wordprocessingml/2006/main" xmlns:w14="http://schemas.microsoft.com/office/word/2010/wordml" xmlns:w15="http://schemas.microsoft.com/office/word/2012/wordml" xmlns:w16cex="http://schemas.microsoft.com/office/word/2018/wordml/cex" xmlns:w16cid="http://schemas.microsoft.com/office/word/2016/wordml/cid" xmlns:w16="http://schemas.microsoft.com/office/word/2018/wordml" xmlns:w16sdtdh="http://schemas.microsoft.com/office/word/2020/wordml/sdtdatahash" xmlns:w16se="http://schemas.microsoft.com/office/word/2015/wordml/symex" xmlns:wpg="http://schemas.microsoft.com/office/word/2010/wordprocessingGroup" xmlns:wpi="http://schemas.microsoft.com/office/word/2010/wordprocessingInk" xmlns:wne="http://schemas.microsoft.com/office/word/2006/wordml" xmlns:wps="http://schemas.microsoft.com/office/word/2010/wordprocessingShape" mc:Ignorable="w14 w15 w16se w16cid w16 w16cex w16sdtdh wp14">
+<w:footnotes xmlns:wpc="http://schemas.microsoft.com/office/word/2010/wordprocessingCanvas" xmlns:mc="http://schemas.openxmlformats.org/markup-compatibility/2006" xmlns:o="urn:schemas-microsoft-com:office:office" xmlns:r="http://schemas.openxmlformats.org/officeDocument/2006/relationships" xmlns:m="http://schemas.openxmlformats.org/officeDocument/2006/math" xmlns:v="urn:schemas-microsoft-com:vml" xmlns:wp14="http://schemas.microsoft.com/office/word/2010/wordprocessingDrawing" xmlns:wp="http://schemas.openxmlformats.org/drawingml/2006/wordprocessingDrawing" xmlns:w10="urn:schemas-microsoft-com:office:word" xmlns:w="http://schemas.openxmlformats.org/wordprocessingml/2006/main" xmlns:w14="http://schemas.microsoft.com/office/word/2010/wordml" xmlns:w15="http://schemas.microsoft.com/office/word/2012/wordml" xmlns:wpg="http://schemas.microsoft.com/office/word/2010/wordprocessingGroup" xmlns:wpi="http://schemas.microsoft.com/office/word/2010/wordprocessingInk" xmlns:wne="http://schemas.microsoft.com/office/word/2006/wordml" xmlns:wps="http://schemas.microsoft.com/office/word/2010/wordprocessingShape" mc:Ignorable="w14 w15 wp14">
   <w:footnote w:type="separator" w:id="-1">
     <w:p>
       <w:r>
@@ -9647,7 +9767,7 @@
 </file>
 
 <file path=word/numbering.xml><?xml version="1.0" encoding="utf-8"?>
-<w:numbering xmlns:wpc="http://schemas.microsoft.com/office/word/2010/wordprocessingCanvas" xmlns:cx="http://schemas.microsoft.com/office/drawing/2014/chartex" xmlns:cx1="http://schemas.microsoft.com/office/drawing/2015/9/8/chartex" xmlns:cx2="http://schemas.microsoft.com/office/drawing/2015/10/21/chartex" xmlns:cx3="http://schemas.microsoft.com/office/drawing/2016/5/9/chartex" xmlns:cx4="http://schemas.microsoft.com/office/drawing/2016/5/10/chartex" xmlns:cx5="http://schemas.microsoft.com/office/drawing/2016/5/11/chartex" xmlns:cx6="http://schemas.microsoft.com/office/drawing/2016/5/12/chartex" xmlns:cx7="http://schemas.microsoft.com/office/drawing/2016/5/13/chartex" xmlns:cx8="http://schemas.microsoft.com/office/drawing/2016/5/14/chartex" xmlns:mc="http://schemas.openxmlformats.org/markup-compatibility/2006" xmlns:aink="http://schemas.microsoft.com/office/drawing/2016/ink" xmlns:am3d="http://schemas.microsoft.com/office/drawing/2017/model3d" xmlns:o="urn:schemas-microsoft-com:office:office" xmlns:r="http://schemas.openxmlformats.org/officeDocument/2006/relationships" xmlns:m="http://schemas.openxmlformats.org/officeDocument/2006/math" xmlns:v="urn:schemas-microsoft-com:vml" xmlns:wp14="http://schemas.microsoft.com/office/word/2010/wordprocessingDrawing" xmlns:wp="http://schemas.openxmlformats.org/drawingml/2006/wordprocessingDrawing" xmlns:w10="urn:schemas-microsoft-com:office:word" xmlns:w="http://schemas.openxmlformats.org/wordprocessingml/2006/main" xmlns:w14="http://schemas.microsoft.com/office/word/2010/wordml" xmlns:w15="http://schemas.microsoft.com/office/word/2012/wordml" xmlns:w16cex="http://schemas.microsoft.com/office/word/2018/wordml/cex" xmlns:w16cid="http://schemas.microsoft.com/office/word/2016/wordml/cid" xmlns:w16="http://schemas.microsoft.com/office/word/2018/wordml" xmlns:w16sdtdh="http://schemas.microsoft.com/office/word/2020/wordml/sdtdatahash" xmlns:w16se="http://schemas.microsoft.com/office/word/2015/wordml/symex" xmlns:wpg="http://schemas.microsoft.com/office/word/2010/wordprocessingGroup" xmlns:wpi="http://schemas.microsoft.com/office/word/2010/wordprocessingInk" xmlns:wne="http://schemas.microsoft.com/office/word/2006/wordml" xmlns:wps="http://schemas.microsoft.com/office/word/2010/wordprocessingShape" mc:Ignorable="w14 w15 w16se w16cid w16 w16cex w16sdtdh wp14">
+<w:numbering xmlns:wpc="http://schemas.microsoft.com/office/word/2010/wordprocessingCanvas" xmlns:mc="http://schemas.openxmlformats.org/markup-compatibility/2006" xmlns:o="urn:schemas-microsoft-com:office:office" xmlns:r="http://schemas.openxmlformats.org/officeDocument/2006/relationships" xmlns:m="http://schemas.openxmlformats.org/officeDocument/2006/math" xmlns:v="urn:schemas-microsoft-com:vml" xmlns:wp14="http://schemas.microsoft.com/office/word/2010/wordprocessingDrawing" xmlns:wp="http://schemas.openxmlformats.org/drawingml/2006/wordprocessingDrawing" xmlns:w10="urn:schemas-microsoft-com:office:word" xmlns:w="http://schemas.openxmlformats.org/wordprocessingml/2006/main" xmlns:w14="http://schemas.microsoft.com/office/word/2010/wordml" xmlns:w15="http://schemas.microsoft.com/office/word/2012/wordml" xmlns:wpg="http://schemas.microsoft.com/office/word/2010/wordprocessingGroup" xmlns:wpi="http://schemas.microsoft.com/office/word/2010/wordprocessingInk" xmlns:wne="http://schemas.microsoft.com/office/word/2006/wordml" xmlns:wps="http://schemas.microsoft.com/office/word/2010/wordprocessingShape" mc:Ignorable="w14 w15 wp14">
   <w:abstractNum w:abstractNumId="0" w15:restartNumberingAfterBreak="0">
     <w:nsid w:val="1E0E366A"/>
     <w:multiLevelType w:val="hybridMultilevel"/>
@@ -10037,7 +10157,7 @@
 </file>
 
 <file path=word/styles.xml><?xml version="1.0" encoding="utf-8"?>
-<w:styles xmlns:mc="http://schemas.openxmlformats.org/markup-compatibility/2006" xmlns:r="http://schemas.openxmlformats.org/officeDocument/2006/relationships" xmlns:w="http://schemas.openxmlformats.org/wordprocessingml/2006/main" xmlns:w14="http://schemas.microsoft.com/office/word/2010/wordml" xmlns:w15="http://schemas.microsoft.com/office/word/2012/wordml" xmlns:w16cex="http://schemas.microsoft.com/office/word/2018/wordml/cex" xmlns:w16cid="http://schemas.microsoft.com/office/word/2016/wordml/cid" xmlns:w16="http://schemas.microsoft.com/office/word/2018/wordml" xmlns:w16sdtdh="http://schemas.microsoft.com/office/word/2020/wordml/sdtdatahash" xmlns:w16se="http://schemas.microsoft.com/office/word/2015/wordml/symex" mc:Ignorable="w14 w15 w16se w16cid w16 w16cex w16sdtdh">
+<w:styles xmlns:mc="http://schemas.openxmlformats.org/markup-compatibility/2006" xmlns:r="http://schemas.openxmlformats.org/officeDocument/2006/relationships" xmlns:w="http://schemas.openxmlformats.org/wordprocessingml/2006/main" xmlns:w14="http://schemas.microsoft.com/office/word/2010/wordml" xmlns:w15="http://schemas.microsoft.com/office/word/2012/wordml" mc:Ignorable="w14 w15">
   <w:docDefaults>
     <w:rPrDefault>
       <w:rPr>
@@ -10047,7 +10167,7 @@
     </w:rPrDefault>
     <w:pPrDefault/>
   </w:docDefaults>
-  <w:latentStyles w:defLockedState="0" w:defUIPriority="99" w:defSemiHidden="0" w:defUnhideWhenUsed="0" w:defQFormat="0" w:count="376">
+  <w:latentStyles w:defLockedState="0" w:defUIPriority="99" w:defSemiHidden="0" w:defUnhideWhenUsed="0" w:defQFormat="0" w:count="371">
     <w:lsdException w:name="Normal" w:uiPriority="0" w:qFormat="1"/>
     <w:lsdException w:name="heading 1" w:uiPriority="0" w:qFormat="1"/>
     <w:lsdException w:name="heading 2" w:uiPriority="0" w:qFormat="1"/>
@@ -10419,11 +10539,6 @@
     <w:lsdException w:name="List Table 5 Dark Accent 6" w:uiPriority="50"/>
     <w:lsdException w:name="List Table 6 Colorful Accent 6" w:uiPriority="51"/>
     <w:lsdException w:name="List Table 7 Colorful Accent 6" w:uiPriority="52"/>
-    <w:lsdException w:name="Mention" w:semiHidden="1" w:unhideWhenUsed="1"/>
-    <w:lsdException w:name="Smart Hyperlink" w:semiHidden="1" w:unhideWhenUsed="1"/>
-    <w:lsdException w:name="Hashtag" w:semiHidden="1" w:unhideWhenUsed="1"/>
-    <w:lsdException w:name="Unresolved Mention" w:semiHidden="1" w:unhideWhenUsed="1"/>
-    <w:lsdException w:name="Smart Link" w:semiHidden="1" w:unhideWhenUsed="1"/>
   </w:latentStyles>
   <w:style w:type="paragraph" w:default="1" w:styleId="Normal">
     <w:name w:val="Normal"/>
@@ -10898,7 +11013,7 @@
       <w:szCs w:val="21"/>
     </w:rPr>
   </w:style>
-  <w:style w:type="paragraph" w:styleId="Ttulo">
+  <w:style w:type="paragraph" w:styleId="Puesto">
     <w:name w:val="Title"/>
     <w:basedOn w:val="Normal"/>
     <w:next w:val="Normal"/>
@@ -10921,7 +11036,7 @@
   </w:style>
   <w:style w:type="paragraph" w:customStyle="1" w:styleId="EncabTitulo1">
     <w:name w:val="Encab Titulo1"/>
-    <w:basedOn w:val="Ttulo"/>
+    <w:basedOn w:val="Puesto"/>
     <w:next w:val="Normal"/>
     <w:autoRedefine/>
     <w:rsid w:val="00497486"/>
@@ -11220,7 +11335,7 @@
       </w:tcPr>
     </w:tblStylePr>
   </w:style>
-  <w:style w:type="paragraph" w:styleId="TtuloTDC">
+  <w:style w:type="paragraph" w:styleId="TtulodeTDC">
     <w:name w:val="TOC Heading"/>
     <w:basedOn w:val="Ttulo1"/>
     <w:next w:val="Normal"/>
@@ -11539,7 +11654,7 @@
 </file>
 
 <file path=customXml/itemProps1.xml><?xml version="1.0" encoding="utf-8"?>
-<ds:datastoreItem xmlns:ds="http://schemas.openxmlformats.org/officeDocument/2006/customXml" ds:itemID="{60F8C12B-B4B3-4D22-80F6-6C774D37D5A5}">
+<ds:datastoreItem xmlns:ds="http://schemas.openxmlformats.org/officeDocument/2006/customXml" ds:itemID="{786C3F10-AC15-48F8-AE15-BBE681C009FB}">
   <ds:schemaRefs>
     <ds:schemaRef ds:uri="http://schemas.openxmlformats.org/officeDocument/2006/bibliography"/>
   </ds:schemaRefs>

</xml_diff>

<commit_message>
se agrega el proposito general del proyecto
</commit_message>
<xml_diff>
--- a/Documentación/01_Documentación_de_Software_ISO-IEC-IEEE-29148 (1).docx
+++ b/Documentación/01_Documentación_de_Software_ISO-IEC-IEEE-29148 (1).docx
@@ -470,13 +470,7 @@
               <w:rPr>
                 <w:rFonts w:ascii="Times New Roman" w:hAnsi="Times New Roman"/>
               </w:rPr>
-              <w:t xml:space="preserve">, </w:t>
-            </w:r>
-            <w:r>
-              <w:rPr>
-                <w:rFonts w:ascii="Times New Roman" w:hAnsi="Times New Roman"/>
-              </w:rPr>
-              <w:t>Luis Ariel</w:t>
+              <w:t>, Luis Ariel</w:t>
             </w:r>
           </w:p>
         </w:tc>
@@ -523,25 +517,7 @@
               <w:rPr>
                 <w:rFonts w:ascii="Times New Roman" w:hAnsi="Times New Roman"/>
               </w:rPr>
-              <w:t xml:space="preserve">Flórez Buitrago, </w:t>
-            </w:r>
-            <w:r>
-              <w:rPr>
-                <w:rFonts w:ascii="Times New Roman" w:hAnsi="Times New Roman"/>
-              </w:rPr>
-              <w:t>Edis</w:t>
-            </w:r>
-            <w:r>
-              <w:rPr>
-                <w:rFonts w:ascii="Times New Roman" w:hAnsi="Times New Roman"/>
-              </w:rPr>
-              <w:t>o</w:t>
-            </w:r>
-            <w:r>
-              <w:rPr>
-                <w:rFonts w:ascii="Times New Roman" w:hAnsi="Times New Roman"/>
-              </w:rPr>
-              <w:t>n Andrés</w:t>
+              <w:t>Flórez Buitrago, Edison Andrés</w:t>
             </w:r>
           </w:p>
         </w:tc>
@@ -591,13 +567,7 @@
               <w:rPr>
                 <w:rFonts w:ascii="Times New Roman" w:hAnsi="Times New Roman"/>
               </w:rPr>
-              <w:t xml:space="preserve">Lasso Ortiz, </w:t>
-            </w:r>
-            <w:r>
-              <w:rPr>
-                <w:rFonts w:ascii="Times New Roman" w:hAnsi="Times New Roman"/>
-              </w:rPr>
-              <w:t>Jorge Mario</w:t>
+              <w:t>Lasso Ortiz, Jorge Mario</w:t>
             </w:r>
           </w:p>
         </w:tc>
@@ -644,13 +614,7 @@
               <w:rPr>
                 <w:rFonts w:ascii="Times New Roman" w:hAnsi="Times New Roman"/>
               </w:rPr>
-              <w:t xml:space="preserve">Montilla Orjuela, </w:t>
-            </w:r>
-            <w:r>
-              <w:rPr>
-                <w:rFonts w:ascii="Times New Roman" w:hAnsi="Times New Roman"/>
-              </w:rPr>
-              <w:t>Juan Camilo</w:t>
+              <w:t>Montilla Orjuela, Juan Camilo</w:t>
             </w:r>
           </w:p>
         </w:tc>
@@ -700,13 +664,7 @@
               <w:rPr>
                 <w:rFonts w:ascii="Times New Roman" w:hAnsi="Times New Roman"/>
               </w:rPr>
-              <w:t xml:space="preserve">Zambrano Gutiérrez, </w:t>
-            </w:r>
-            <w:r>
-              <w:rPr>
-                <w:rFonts w:ascii="Times New Roman" w:hAnsi="Times New Roman"/>
-              </w:rPr>
-              <w:t>Miguel Julián</w:t>
+              <w:t>Zambrano Gutiérrez, Miguel Julián</w:t>
             </w:r>
           </w:p>
         </w:tc>
@@ -4976,6 +4934,123 @@
     </w:p>
     <w:p>
       <w:pPr>
+        <w:rPr>
+          <w:rFonts w:ascii="Times New Roman" w:hAnsi="Times New Roman"/>
+        </w:rPr>
+      </w:pPr>
+      <w:r>
+        <w:rPr>
+          <w:rFonts w:ascii="Times New Roman" w:hAnsi="Times New Roman"/>
+        </w:rPr>
+        <w:t>El propósito de este documento es d</w:t>
+      </w:r>
+      <w:r>
+        <w:rPr>
+          <w:rFonts w:ascii="Times New Roman" w:hAnsi="Times New Roman"/>
+        </w:rPr>
+        <w:t>efinir las bases y establecer los requerimientos a tener en cuenta al momento de desarrollar</w:t>
+      </w:r>
+      <w:r>
+        <w:rPr>
+          <w:rFonts w:ascii="Times New Roman" w:hAnsi="Times New Roman"/>
+        </w:rPr>
+        <w:t xml:space="preserve"> la aplicación</w:t>
+      </w:r>
+      <w:r>
+        <w:rPr>
+          <w:rFonts w:ascii="Times New Roman" w:hAnsi="Times New Roman"/>
+        </w:rPr>
+        <w:t xml:space="preserve"> propuesta y de esta forma cumplir con todas las funcionalidades solicitadas por el cliente</w:t>
+      </w:r>
+      <w:r>
+        <w:rPr>
+          <w:rFonts w:ascii="Times New Roman" w:hAnsi="Times New Roman"/>
+        </w:rPr>
+        <w:t>.</w:t>
+      </w:r>
+    </w:p>
+    <w:p>
+      <w:pPr>
+        <w:rPr>
+          <w:rFonts w:ascii="Times New Roman" w:hAnsi="Times New Roman"/>
+        </w:rPr>
+      </w:pPr>
+    </w:p>
+    <w:p>
+      <w:pPr>
+        <w:rPr>
+          <w:rFonts w:ascii="Times New Roman" w:hAnsi="Times New Roman"/>
+        </w:rPr>
+      </w:pPr>
+      <w:r>
+        <w:rPr>
+          <w:rFonts w:ascii="Times New Roman" w:hAnsi="Times New Roman"/>
+        </w:rPr>
+        <w:t>El docum</w:t>
+      </w:r>
+      <w:r>
+        <w:rPr>
+          <w:rFonts w:ascii="Times New Roman" w:hAnsi="Times New Roman"/>
+        </w:rPr>
+        <w:t>ento va dirigido a los diferentes usuarios de la aplicaci</w:t>
+      </w:r>
+      <w:r>
+        <w:rPr>
+          <w:rFonts w:ascii="Times New Roman" w:hAnsi="Times New Roman"/>
+        </w:rPr>
+        <w:t xml:space="preserve">ón web, </w:t>
+      </w:r>
+      <w:r>
+        <w:rPr>
+          <w:rFonts w:ascii="Times New Roman" w:hAnsi="Times New Roman"/>
+        </w:rPr>
+        <w:t xml:space="preserve">conformados por el usuario administrador de la herramienta y docentes que </w:t>
+      </w:r>
+      <w:r>
+        <w:rPr>
+          <w:rFonts w:ascii="Times New Roman" w:hAnsi="Times New Roman"/>
+        </w:rPr>
+        <w:t>trabajan para</w:t>
+      </w:r>
+      <w:r>
+        <w:rPr>
+          <w:rFonts w:ascii="Times New Roman" w:hAnsi="Times New Roman"/>
+        </w:rPr>
+        <w:t xml:space="preserve"> un jard</w:t>
+      </w:r>
+      <w:r>
+        <w:rPr>
+          <w:rFonts w:ascii="Times New Roman" w:hAnsi="Times New Roman"/>
+        </w:rPr>
+        <w:t>ín infantil. Gracias a este documento, los usuarios</w:t>
+      </w:r>
+      <w:r>
+        <w:rPr>
+          <w:rFonts w:ascii="Times New Roman" w:hAnsi="Times New Roman"/>
+        </w:rPr>
+        <w:t xml:space="preserve"> </w:t>
+      </w:r>
+      <w:r>
+        <w:rPr>
+          <w:rFonts w:ascii="Times New Roman" w:hAnsi="Times New Roman"/>
+        </w:rPr>
+        <w:t>podrán conocer y entender claramente todas las funcionalidades disponibles</w:t>
+      </w:r>
+      <w:r>
+        <w:rPr>
+          <w:rFonts w:ascii="Times New Roman" w:hAnsi="Times New Roman"/>
+        </w:rPr>
+        <w:t xml:space="preserve"> </w:t>
+      </w:r>
+      <w:r>
+        <w:rPr>
+          <w:rFonts w:ascii="Times New Roman" w:hAnsi="Times New Roman"/>
+        </w:rPr>
+        <w:t>en la herramienta.</w:t>
+      </w:r>
+    </w:p>
+    <w:p>
+      <w:pPr>
         <w:pStyle w:val="Ttulo2"/>
         <w:rPr>
           <w:rFonts w:ascii="Times New Roman" w:hAnsi="Times New Roman" w:cs="Times New Roman"/>
@@ -5069,6 +5144,8 @@
         </w:rPr>
         <w:t xml:space="preserve"> el uso de la aplicación, incluyendo beneficios relevantes, objetivos y metas.]</w:t>
       </w:r>
+      <w:bookmarkStart w:id="9" w:name="_GoBack"/>
+      <w:bookmarkEnd w:id="9"/>
     </w:p>
     <w:p>
       <w:pPr>
@@ -5077,18 +5154,18 @@
           <w:rFonts w:ascii="Times New Roman" w:hAnsi="Times New Roman" w:cs="Times New Roman"/>
         </w:rPr>
       </w:pPr>
-      <w:bookmarkStart w:id="9" w:name="_Toc22529451"/>
-      <w:bookmarkStart w:id="10" w:name="_Toc85989822"/>
-      <w:bookmarkStart w:id="11" w:name="_Toc77242275"/>
+      <w:bookmarkStart w:id="10" w:name="_Toc22529451"/>
+      <w:bookmarkStart w:id="11" w:name="_Toc85989822"/>
+      <w:bookmarkStart w:id="12" w:name="_Toc77242275"/>
       <w:r>
         <w:rPr>
           <w:rFonts w:ascii="Times New Roman" w:hAnsi="Times New Roman" w:cs="Times New Roman"/>
         </w:rPr>
         <w:t>Definiciones, Acrónimos y Abreviaturas</w:t>
       </w:r>
-      <w:bookmarkEnd w:id="9"/>
       <w:bookmarkEnd w:id="10"/>
       <w:bookmarkEnd w:id="11"/>
+      <w:bookmarkEnd w:id="12"/>
     </w:p>
     <w:p>
       <w:pPr>
@@ -5175,18 +5252,18 @@
           <w:rFonts w:ascii="Times New Roman" w:hAnsi="Times New Roman" w:cs="Times New Roman"/>
         </w:rPr>
       </w:pPr>
-      <w:bookmarkStart w:id="12" w:name="_Toc22529452"/>
-      <w:bookmarkStart w:id="13" w:name="_Toc85989823"/>
-      <w:bookmarkStart w:id="14" w:name="_Toc77242276"/>
+      <w:bookmarkStart w:id="13" w:name="_Toc22529452"/>
+      <w:bookmarkStart w:id="14" w:name="_Toc85989823"/>
+      <w:bookmarkStart w:id="15" w:name="_Toc77242276"/>
       <w:r>
         <w:rPr>
           <w:rFonts w:ascii="Times New Roman" w:hAnsi="Times New Roman" w:cs="Times New Roman"/>
         </w:rPr>
         <w:t>Definiciones</w:t>
       </w:r>
-      <w:bookmarkEnd w:id="12"/>
       <w:bookmarkEnd w:id="13"/>
       <w:bookmarkEnd w:id="14"/>
+      <w:bookmarkEnd w:id="15"/>
     </w:p>
     <w:p>
       <w:pPr>
@@ -5195,18 +5272,18 @@
           <w:rFonts w:ascii="Times New Roman" w:hAnsi="Times New Roman" w:cs="Times New Roman"/>
         </w:rPr>
       </w:pPr>
-      <w:bookmarkStart w:id="15" w:name="_Toc22529453"/>
-      <w:bookmarkStart w:id="16" w:name="_Toc85989824"/>
-      <w:bookmarkStart w:id="17" w:name="_Toc77242277"/>
+      <w:bookmarkStart w:id="16" w:name="_Toc22529453"/>
+      <w:bookmarkStart w:id="17" w:name="_Toc85989824"/>
+      <w:bookmarkStart w:id="18" w:name="_Toc77242277"/>
       <w:r>
         <w:rPr>
           <w:rFonts w:ascii="Times New Roman" w:hAnsi="Times New Roman" w:cs="Times New Roman"/>
         </w:rPr>
         <w:t>Acrónimos</w:t>
       </w:r>
-      <w:bookmarkEnd w:id="15"/>
       <w:bookmarkEnd w:id="16"/>
       <w:bookmarkEnd w:id="17"/>
+      <w:bookmarkEnd w:id="18"/>
     </w:p>
     <w:p>
       <w:pPr>
@@ -5215,18 +5292,18 @@
           <w:rFonts w:ascii="Times New Roman" w:hAnsi="Times New Roman" w:cs="Times New Roman"/>
         </w:rPr>
       </w:pPr>
-      <w:bookmarkStart w:id="18" w:name="_Toc22529454"/>
-      <w:bookmarkStart w:id="19" w:name="_Toc85989825"/>
-      <w:bookmarkStart w:id="20" w:name="_Toc77242278"/>
+      <w:bookmarkStart w:id="19" w:name="_Toc22529454"/>
+      <w:bookmarkStart w:id="20" w:name="_Toc85989825"/>
+      <w:bookmarkStart w:id="21" w:name="_Toc77242278"/>
       <w:r>
         <w:rPr>
           <w:rFonts w:ascii="Times New Roman" w:hAnsi="Times New Roman" w:cs="Times New Roman"/>
         </w:rPr>
         <w:t>Abreviaturas</w:t>
       </w:r>
-      <w:bookmarkEnd w:id="18"/>
       <w:bookmarkEnd w:id="19"/>
       <w:bookmarkEnd w:id="20"/>
+      <w:bookmarkEnd w:id="21"/>
     </w:p>
     <w:p>
       <w:pPr>
@@ -5235,18 +5312,18 @@
           <w:rFonts w:ascii="Times New Roman" w:hAnsi="Times New Roman" w:cs="Times New Roman"/>
         </w:rPr>
       </w:pPr>
-      <w:bookmarkStart w:id="21" w:name="_Toc22529455"/>
-      <w:bookmarkStart w:id="22" w:name="_Toc85989826"/>
-      <w:bookmarkStart w:id="23" w:name="_Toc77242279"/>
+      <w:bookmarkStart w:id="22" w:name="_Toc22529455"/>
+      <w:bookmarkStart w:id="23" w:name="_Toc85989826"/>
+      <w:bookmarkStart w:id="24" w:name="_Toc77242279"/>
       <w:r>
         <w:rPr>
           <w:rFonts w:ascii="Times New Roman" w:hAnsi="Times New Roman" w:cs="Times New Roman"/>
         </w:rPr>
         <w:t>Referencias</w:t>
       </w:r>
-      <w:bookmarkEnd w:id="21"/>
       <w:bookmarkEnd w:id="22"/>
       <w:bookmarkEnd w:id="23"/>
+      <w:bookmarkEnd w:id="24"/>
     </w:p>
     <w:p>
       <w:pPr>
@@ -5316,9 +5393,9 @@
           <w:rFonts w:ascii="Times New Roman" w:hAnsi="Times New Roman" w:cs="Times New Roman"/>
         </w:rPr>
       </w:pPr>
-      <w:bookmarkStart w:id="24" w:name="_Toc22529456"/>
-      <w:bookmarkStart w:id="25" w:name="_Toc85989827"/>
-      <w:bookmarkStart w:id="26" w:name="_Toc77242280"/>
+      <w:bookmarkStart w:id="25" w:name="_Toc22529456"/>
+      <w:bookmarkStart w:id="26" w:name="_Toc85989827"/>
+      <w:bookmarkStart w:id="27" w:name="_Toc77242280"/>
       <w:r>
         <w:rPr>
           <w:rFonts w:ascii="Times New Roman" w:hAnsi="Times New Roman" w:cs="Times New Roman"/>
@@ -5331,9 +5408,9 @@
         </w:rPr>
         <w:t>General del Documento</w:t>
       </w:r>
-      <w:bookmarkEnd w:id="24"/>
       <w:bookmarkEnd w:id="25"/>
       <w:bookmarkEnd w:id="26"/>
+      <w:bookmarkEnd w:id="27"/>
     </w:p>
     <w:p>
       <w:pPr>
@@ -5362,6 +5439,7 @@
           <w:rFonts w:ascii="Times New Roman" w:hAnsi="Times New Roman"/>
           <w:color w:val="EE0000"/>
         </w:rPr>
+        <w:lastRenderedPageBreak/>
         <w:t>a) describir lo que contiene el resto del documento;</w:t>
       </w:r>
     </w:p>
@@ -5415,37 +5493,7 @@
         <w:rPr>
           <w:rFonts w:ascii="Times New Roman" w:hAnsi="Times New Roman"/>
         </w:rPr>
-        <w:t xml:space="preserve">Este documento se encuentra organizado de la siguiente manera: </w:t>
-      </w:r>
-      <w:r>
-        <w:rPr>
-          <w:rFonts w:ascii="Times New Roman" w:hAnsi="Times New Roman"/>
-        </w:rPr>
-        <w:t>En la sección 2</w:t>
-      </w:r>
-      <w:r>
-        <w:rPr>
-          <w:rFonts w:ascii="Times New Roman" w:hAnsi="Times New Roman"/>
-        </w:rPr>
-        <w:t xml:space="preserve"> se presenta una descripción general de la aplicaci</w:t>
-      </w:r>
-      <w:r>
-        <w:rPr>
-          <w:rFonts w:ascii="Times New Roman" w:hAnsi="Times New Roman"/>
-        </w:rPr>
-        <w:t>ón incluyendo las perspectivas, funcionalidades, restricciones y características de los usuarios</w:t>
-      </w:r>
-      <w:r>
-        <w:rPr>
-          <w:rFonts w:ascii="Times New Roman" w:hAnsi="Times New Roman"/>
-        </w:rPr>
-        <w:t xml:space="preserve">. </w:t>
-      </w:r>
-      <w:r>
-        <w:rPr>
-          <w:rFonts w:ascii="Times New Roman" w:hAnsi="Times New Roman"/>
-        </w:rPr>
-        <w:t xml:space="preserve">En la sección 3 se </w:t>
+        <w:t xml:space="preserve">Este documento se encuentra organizado de la siguiente manera: En la sección 2 se presenta una descripción general de la aplicación incluyendo las perspectivas, funcionalidades, restricciones y características de los usuarios. En la sección 3 se </w:t>
       </w:r>
       <w:r>
         <w:rPr>
@@ -5463,15 +5511,7 @@
         <w:rPr>
           <w:rFonts w:ascii="Times New Roman" w:hAnsi="Times New Roman"/>
         </w:rPr>
-        <w:t xml:space="preserve">específicos de la aplicación incluyendo los elementos de la metodología ágil SCRUM utilizada para el desarrollo de la aplicación. </w:t>
-      </w:r>
-      <w:bookmarkStart w:id="27" w:name="_GoBack"/>
-      <w:bookmarkEnd w:id="27"/>
-      <w:r>
-        <w:rPr>
-          <w:rFonts w:ascii="Times New Roman" w:hAnsi="Times New Roman"/>
-        </w:rPr>
-        <w:t xml:space="preserve">  </w:t>
+        <w:t xml:space="preserve">específicos de la aplicación incluyendo los elementos de la metodología ágil SCRUM utilizada para el desarrollo de la aplicación.   </w:t>
       </w:r>
     </w:p>
     <w:p>
@@ -5488,7 +5528,6 @@
         <w:rPr>
           <w:rFonts w:ascii="Times New Roman" w:hAnsi="Times New Roman" w:cs="Times New Roman"/>
         </w:rPr>
-        <w:lastRenderedPageBreak/>
         <w:t>Descripción general</w:t>
       </w:r>
       <w:bookmarkEnd w:id="28"/>
@@ -5889,6 +5928,7 @@
         <w:rPr>
           <w:rFonts w:ascii="Times New Roman" w:hAnsi="Times New Roman" w:cs="Times New Roman"/>
         </w:rPr>
+        <w:lastRenderedPageBreak/>
         <w:t>Características de los Usuarios</w:t>
       </w:r>
       <w:bookmarkEnd w:id="37"/>
@@ -5958,15 +5998,7 @@
           <w:rFonts w:ascii="Times New Roman" w:hAnsi="Times New Roman"/>
           <w:color w:val="EE0000"/>
         </w:rPr>
-        <w:t xml:space="preserve">[Este apartado debe proporcionar una descripción general de cualquier otra cuestión que limite las opciones del desarrollador. Se podría incluir: a) políticas regulatorias; b) </w:t>
-      </w:r>
-      <w:r>
-        <w:rPr>
-          <w:rFonts w:ascii="Times New Roman" w:hAnsi="Times New Roman"/>
-          <w:color w:val="EE0000"/>
-        </w:rPr>
-        <w:lastRenderedPageBreak/>
-        <w:t>limitaciones de hardware (por ejemplo, requerimientos de sincronización de señales); c) interfaces a otras aplicaciones; d) operación paralela; e) funciones de auditoría; f) funciones de control; g) requerimientos de lenguajes de alto nivel; h) protocolos; i) requerimientos de confiabilidad; j) criticidad de la aplicación; k) consideraciones de seguridad.]</w:t>
+        <w:t>[Este apartado debe proporcionar una descripción general de cualquier otra cuestión que limite las opciones del desarrollador. Se podría incluir: a) políticas regulatorias; b) limitaciones de hardware (por ejemplo, requerimientos de sincronización de señales); c) interfaces a otras aplicaciones; d) operación paralela; e) funciones de auditoría; f) funciones de control; g) requerimientos de lenguajes de alto nivel; h) protocolos; i) requerimientos de confiabilidad; j) criticidad de la aplicación; k) consideraciones de seguridad.]</w:t>
       </w:r>
     </w:p>
     <w:p>
@@ -6533,6 +6565,7 @@
           <w:rFonts w:ascii="Times New Roman" w:hAnsi="Times New Roman" w:cs="Times New Roman"/>
           <w:lang w:val="es-ES"/>
         </w:rPr>
+        <w:lastRenderedPageBreak/>
         <w:t>Requerimientos</w:t>
       </w:r>
       <w:bookmarkEnd w:id="50"/>
@@ -7217,7 +7250,15 @@
           <w:rFonts w:ascii="Times New Roman" w:hAnsi="Times New Roman"/>
           <w:color w:val="EE0000"/>
         </w:rPr>
-        <w:t>Una particularidad de los requerimientos de una aplicación Web es la funcionalidad de navegación, que permite al usuario navegar por el hipertexto y encontrar nodos. El enfoque de UWE es crear un único modelo de casos de uso, que utiliza el estereotipo &lt;&lt;</w:t>
+        <w:t xml:space="preserve">Una particularidad de los requerimientos de una aplicación Web es la funcionalidad de navegación, que permite al usuario navegar por el hipertexto y encontrar nodos. El enfoque de </w:t>
+      </w:r>
+      <w:r>
+        <w:rPr>
+          <w:rFonts w:ascii="Times New Roman" w:hAnsi="Times New Roman"/>
+          <w:color w:val="EE0000"/>
+        </w:rPr>
+        <w:lastRenderedPageBreak/>
+        <w:t>UWE es crear un único modelo de casos de uso, que utiliza el estereotipo &lt;&lt;</w:t>
       </w:r>
       <w:proofErr w:type="spellStart"/>
       <w:r>
@@ -7810,6 +7851,7 @@
                 <w:sz w:val="22"/>
                 <w:lang w:val="es-MX"/>
               </w:rPr>
+              <w:lastRenderedPageBreak/>
               <w:t>Iniciador</w:t>
             </w:r>
           </w:p>
@@ -8390,7 +8432,6 @@
                 <w:sz w:val="22"/>
                 <w:lang w:val="es-MX"/>
               </w:rPr>
-              <w:lastRenderedPageBreak/>
               <w:t>...</w:t>
             </w:r>
           </w:p>
@@ -9069,7 +9110,16 @@
           <w:color w:val="EE0000"/>
           <w:lang w:val="en-US"/>
         </w:rPr>
-        <w:t xml:space="preserve">, L. (Editors) </w:t>
+        <w:t xml:space="preserve">, L. </w:t>
+      </w:r>
+      <w:r>
+        <w:rPr>
+          <w:rFonts w:ascii="Times New Roman" w:hAnsi="Times New Roman"/>
+          <w:color w:val="EE0000"/>
+          <w:lang w:val="en-US"/>
+        </w:rPr>
+        <w:lastRenderedPageBreak/>
+        <w:t xml:space="preserve">(Editors) </w:t>
       </w:r>
       <w:r>
         <w:rPr>
@@ -9326,7 +9376,25 @@
           <w:color w:val="EE0000"/>
           <w:lang w:val="en-US"/>
         </w:rPr>
-        <w:t xml:space="preserve"> ser utilizado en la construcción de la solución.</w:t>
+        <w:t xml:space="preserve"> </w:t>
+      </w:r>
+      <w:proofErr w:type="spellStart"/>
+      <w:r>
+        <w:rPr>
+          <w:rFonts w:ascii="Times New Roman" w:hAnsi="Times New Roman"/>
+          <w:color w:val="EE0000"/>
+          <w:lang w:val="en-US"/>
+        </w:rPr>
+        <w:t>ser</w:t>
+      </w:r>
+      <w:proofErr w:type="spellEnd"/>
+      <w:r>
+        <w:rPr>
+          <w:rFonts w:ascii="Times New Roman" w:hAnsi="Times New Roman"/>
+          <w:color w:val="EE0000"/>
+          <w:lang w:val="en-US"/>
+        </w:rPr>
+        <w:t xml:space="preserve"> utilizado en la construcción de la solución.</w:t>
       </w:r>
     </w:p>
     <w:p>
@@ -9346,7 +9414,6 @@
           <w:color w:val="EE0000"/>
           <w:lang w:val="en-US"/>
         </w:rPr>
-        <w:lastRenderedPageBreak/>
         <w:t>especificar el uso y estructura de los repositorios de código</w:t>
       </w:r>
     </w:p>
@@ -11654,7 +11721,7 @@
 </file>
 
 <file path=customXml/itemProps1.xml><?xml version="1.0" encoding="utf-8"?>
-<ds:datastoreItem xmlns:ds="http://schemas.openxmlformats.org/officeDocument/2006/customXml" ds:itemID="{786C3F10-AC15-48F8-AE15-BBE681C009FB}">
+<ds:datastoreItem xmlns:ds="http://schemas.openxmlformats.org/officeDocument/2006/customXml" ds:itemID="{9BAD88D2-6A34-4D41-9989-BB70DB8415D9}">
   <ds:schemaRefs>
     <ds:schemaRef ds:uri="http://schemas.openxmlformats.org/officeDocument/2006/bibliography"/>
   </ds:schemaRefs>

</xml_diff>